<commit_message>
Added GUI task for "05. Methods" exercises
</commit_message>
<xml_diff>
--- a/Courses/Software-Sciences/Module-1-OOP-New/05-Methods/05-Methods-Exercises.docx
+++ b/Courses/Software-Sciences/Module-1-OOP-New/05-Methods/05-Methods-Exercises.docx
@@ -1,6 +1,6 @@
 
 <file path=word/document.xml><?xml version="1.0" encoding="utf-8"?>
-<w:document xmlns:wpc="http://schemas.microsoft.com/office/word/2010/wordprocessingCanvas" xmlns:cx="http://schemas.microsoft.com/office/drawing/2014/chartex" xmlns:cx1="http://schemas.microsoft.com/office/drawing/2015/9/8/chartex" xmlns:cx2="http://schemas.microsoft.com/office/drawing/2015/10/21/chartex" xmlns:cx3="http://schemas.microsoft.com/office/drawing/2016/5/9/chartex" xmlns:cx4="http://schemas.microsoft.com/office/drawing/2016/5/10/chartex" xmlns:cx5="http://schemas.microsoft.com/office/drawing/2016/5/11/chartex" xmlns:cx6="http://schemas.microsoft.com/office/drawing/2016/5/12/chartex" xmlns:cx7="http://schemas.microsoft.com/office/drawing/2016/5/13/chartex" xmlns:cx8="http://schemas.microsoft.com/office/drawing/2016/5/14/chartex" xmlns:mc="http://schemas.openxmlformats.org/markup-compatibility/2006" xmlns:aink="http://schemas.microsoft.com/office/drawing/2016/ink" xmlns:am3d="http://schemas.microsoft.com/office/drawing/2017/model3d" xmlns:o="urn:schemas-microsoft-com:office:office" xmlns:oel="http://schemas.microsoft.com/office/2019/extlst" xmlns:r="http://schemas.openxmlformats.org/officeDocument/2006/relationships" xmlns:m="http://schemas.openxmlformats.org/officeDocument/2006/math" xmlns:v="urn:schemas-microsoft-com:vml" xmlns:wp14="http://schemas.microsoft.com/office/word/2010/wordprocessingDrawing" xmlns:wp="http://schemas.openxmlformats.org/drawingml/2006/wordprocessingDrawing" xmlns:w10="urn:schemas-microsoft-com:office:word" xmlns:w="http://schemas.openxmlformats.org/wordprocessingml/2006/main" xmlns:w14="http://schemas.microsoft.com/office/word/2010/wordml" xmlns:w15="http://schemas.microsoft.com/office/word/2012/wordml" xmlns:w16cex="http://schemas.microsoft.com/office/word/2018/wordml/cex" xmlns:w16cid="http://schemas.microsoft.com/office/word/2016/wordml/cid" xmlns:w16="http://schemas.microsoft.com/office/word/2018/wordml" xmlns:w16sdtdh="http://schemas.microsoft.com/office/word/2020/wordml/sdtdatahash" xmlns:w16se="http://schemas.microsoft.com/office/word/2015/wordml/symex" xmlns:wpg="http://schemas.microsoft.com/office/word/2010/wordprocessingGroup" xmlns:wpi="http://schemas.microsoft.com/office/word/2010/wordprocessingInk" xmlns:wne="http://schemas.microsoft.com/office/word/2006/wordml" xmlns:wps="http://schemas.microsoft.com/office/word/2010/wordprocessingShape" mc:Ignorable="w14 w15 w16se w16cid w16 w16cex w16sdtdh wp14">
+<w:document xmlns:wpc="http://schemas.microsoft.com/office/word/2010/wordprocessingCanvas" xmlns:cx="http://schemas.microsoft.com/office/drawing/2014/chartex" xmlns:cx1="http://schemas.microsoft.com/office/drawing/2015/9/8/chartex" xmlns:cx2="http://schemas.microsoft.com/office/drawing/2015/10/21/chartex" xmlns:cx3="http://schemas.microsoft.com/office/drawing/2016/5/9/chartex" xmlns:cx4="http://schemas.microsoft.com/office/drawing/2016/5/10/chartex" xmlns:cx5="http://schemas.microsoft.com/office/drawing/2016/5/11/chartex" xmlns:cx6="http://schemas.microsoft.com/office/drawing/2016/5/12/chartex" xmlns:cx7="http://schemas.microsoft.com/office/drawing/2016/5/13/chartex" xmlns:cx8="http://schemas.microsoft.com/office/drawing/2016/5/14/chartex" xmlns:mc="http://schemas.openxmlformats.org/markup-compatibility/2006" xmlns:aink="http://schemas.microsoft.com/office/drawing/2016/ink" xmlns:am3d="http://schemas.microsoft.com/office/drawing/2017/model3d" xmlns:o="urn:schemas-microsoft-com:office:office" xmlns:oel="http://schemas.microsoft.com/office/2019/extlst" xmlns:r="http://schemas.openxmlformats.org/officeDocument/2006/relationships" xmlns:m="http://schemas.openxmlformats.org/officeDocument/2006/math" xmlns:v="urn:schemas-microsoft-com:vml" xmlns:wp14="http://schemas.microsoft.com/office/word/2010/wordprocessingDrawing" xmlns:wp="http://schemas.openxmlformats.org/drawingml/2006/wordprocessingDrawing" xmlns:w10="urn:schemas-microsoft-com:office:word" xmlns:w="http://schemas.openxmlformats.org/wordprocessingml/2006/main" xmlns:w14="http://schemas.microsoft.com/office/word/2010/wordml" xmlns:w15="http://schemas.microsoft.com/office/word/2012/wordml" xmlns:w16cex="http://schemas.microsoft.com/office/word/2018/wordml/cex" xmlns:w16cid="http://schemas.microsoft.com/office/word/2016/wordml/cid" xmlns:w16="http://schemas.microsoft.com/office/word/2018/wordml" xmlns:w16du="http://schemas.microsoft.com/office/word/2023/wordml/word16du" xmlns:w16sdtdh="http://schemas.microsoft.com/office/word/2020/wordml/sdtdatahash" xmlns:w16se="http://schemas.microsoft.com/office/word/2015/wordml/symex" xmlns:wpg="http://schemas.microsoft.com/office/word/2010/wordprocessingGroup" xmlns:wpi="http://schemas.microsoft.com/office/word/2010/wordprocessingInk" xmlns:wne="http://schemas.microsoft.com/office/word/2006/wordml" xmlns:wps="http://schemas.microsoft.com/office/word/2010/wordprocessingShape" mc:Ignorable="w14 w15 w16se w16cid w16 w16cex w16sdtdh wp14">
   <w:body>
     <w:p>
       <w:pPr>
@@ -310,20 +310,17 @@
         <w:pStyle w:val="Heading3"/>
         <w:rPr>
           <w:noProof/>
-          <w:lang w:val="bg-BG"/>
-        </w:rPr>
-      </w:pPr>
-      <w:r>
-        <w:rPr>
-          <w:noProof/>
-          <w:lang w:val="bg-BG"/>
+        </w:rPr>
+      </w:pPr>
+      <w:r>
+        <w:rPr>
+          <w:noProof/>
         </w:rPr>
         <w:t>Пример</w:t>
       </w:r>
       <w:r>
         <w:rPr>
           <w:noProof/>
-          <w:lang w:val="bg-BG"/>
         </w:rPr>
         <w:t>и</w:t>
       </w:r>
@@ -528,13 +525,11 @@
         <w:pStyle w:val="Heading3"/>
         <w:rPr>
           <w:noProof/>
-          <w:lang w:val="bg-BG"/>
-        </w:rPr>
-      </w:pPr>
-      <w:r>
-        <w:rPr>
-          <w:noProof/>
-          <w:lang w:val="bg-BG"/>
+        </w:rPr>
+      </w:pPr>
+      <w:r>
+        <w:rPr>
+          <w:noProof/>
         </w:rPr>
         <w:t>Насоки</w:t>
       </w:r>
@@ -562,7 +557,6 @@
         </w:rPr>
         <w:t xml:space="preserve"> </w:t>
       </w:r>
-      <w:proofErr w:type="spellStart"/>
       <w:r>
         <w:rPr>
           <w:b/>
@@ -570,7 +564,6 @@
         </w:rPr>
         <w:t>PrintInWords</w:t>
       </w:r>
-      <w:proofErr w:type="spellEnd"/>
       <w:r>
         <w:rPr>
           <w:lang w:val="bg-BG"/>
@@ -897,20 +890,17 @@
         <w:pStyle w:val="Heading3"/>
         <w:rPr>
           <w:noProof/>
-          <w:lang w:val="bg-BG"/>
-        </w:rPr>
-      </w:pPr>
-      <w:r>
-        <w:rPr>
-          <w:noProof/>
-          <w:lang w:val="bg-BG"/>
+        </w:rPr>
+      </w:pPr>
+      <w:r>
+        <w:rPr>
+          <w:noProof/>
         </w:rPr>
         <w:t>Примери</w:t>
       </w:r>
       <w:r>
         <w:rPr>
           <w:noProof/>
-          <w:lang w:val="bg-BG"/>
         </w:rPr>
         <w:tab/>
       </w:r>
@@ -1307,13 +1297,11 @@
         <w:pStyle w:val="Heading3"/>
         <w:rPr>
           <w:noProof/>
-          <w:lang w:val="bg-BG"/>
-        </w:rPr>
-      </w:pPr>
-      <w:r>
-        <w:rPr>
-          <w:noProof/>
-          <w:lang w:val="bg-BG"/>
+        </w:rPr>
+      </w:pPr>
+      <w:r>
+        <w:rPr>
+          <w:noProof/>
         </w:rPr>
         <w:t>Примери</w:t>
       </w:r>
@@ -1573,13 +1561,11 @@
         <w:pStyle w:val="Heading3"/>
         <w:rPr>
           <w:noProof/>
-          <w:lang w:val="bg-BG"/>
-        </w:rPr>
-      </w:pPr>
-      <w:r>
-        <w:rPr>
-          <w:noProof/>
-          <w:lang w:val="bg-BG"/>
+        </w:rPr>
+      </w:pPr>
+      <w:r>
+        <w:rPr>
+          <w:noProof/>
         </w:rPr>
         <w:t>Насоки</w:t>
       </w:r>
@@ -1861,64 +1847,1412 @@
       <w:r>
         <w:rPr>
           <w:noProof/>
-          <w:lang w:val="bg-BG"/>
-        </w:rPr>
-        <w:t>Отпечатване на т</w:t>
-      </w:r>
-      <w:r>
-        <w:rPr>
-          <w:noProof/>
-          <w:lang w:val="bg-BG"/>
-        </w:rPr>
-        <w:t>риъгълник</w:t>
+        </w:rPr>
+        <w:t xml:space="preserve">GUI App </w:t>
+      </w:r>
+      <w:r>
+        <w:rPr>
+          <w:noProof/>
+        </w:rPr>
+        <w:t>–</w:t>
+      </w:r>
+      <w:r>
+        <w:rPr>
+          <w:noProof/>
+        </w:rPr>
+        <w:t xml:space="preserve"> </w:t>
+      </w:r>
+      <w:r>
+        <w:rPr>
+          <w:noProof/>
+          <w:lang w:val="bg-BG"/>
+        </w:rPr>
+        <w:t>Изчисления</w:t>
       </w:r>
     </w:p>
     <w:p>
-      <w:pPr>
-        <w:rPr>
-          <w:lang w:val="bg-BG"/>
-        </w:rPr>
-      </w:pPr>
-      <w:r>
-        <w:rPr>
-          <w:lang w:val="bg-BG"/>
-        </w:rPr>
-        <w:t xml:space="preserve">Създайте метод, който </w:t>
-      </w:r>
-      <w:r>
-        <w:rPr>
-          <w:b/>
-          <w:bCs/>
-          <w:lang w:val="bg-BG"/>
-        </w:rPr>
-        <w:t>отпечатва триъгълник</w:t>
-      </w:r>
-      <w:r>
-        <w:rPr>
-          <w:lang w:val="bg-BG"/>
-        </w:rPr>
-        <w:t xml:space="preserve"> с различни размери, както е показано в следните примери:</w:t>
+      <w:r>
+        <w:rPr>
+          <w:lang w:val="bg-BG"/>
+        </w:rPr>
+        <w:t>Реализирайте предходната задача като</w:t>
+      </w:r>
+      <w:r>
+        <w:t xml:space="preserve"> </w:t>
+      </w:r>
+      <w:r>
+        <w:rPr>
+          <w:b/>
+          <w:bCs/>
+        </w:rPr>
+        <w:t>Windows Forms GUI app</w:t>
+      </w:r>
+      <w:r>
+        <w:t xml:space="preserve">. </w:t>
+      </w:r>
+      <w:r>
+        <w:rPr>
+          <w:lang w:val="bg-BG"/>
+        </w:rPr>
+        <w:t>Потребителският интерфейс трябва да изглежда така:</w:t>
       </w:r>
     </w:p>
     <w:p>
       <w:pPr>
         <w:pStyle w:val="Heading3"/>
         <w:rPr>
-          <w:noProof/>
-          <w:lang w:val="bg-BG"/>
-        </w:rPr>
-      </w:pPr>
-      <w:r>
-        <w:rPr>
-          <w:noProof/>
-          <w:lang w:val="bg-BG"/>
+          <w:lang w:val="en-US"/>
+        </w:rPr>
+      </w:pPr>
+      <w:r>
+        <w:rPr>
+          <w:lang w:val="en-US"/>
+        </w:rPr>
+        <w:drawing>
+          <wp:inline distT="0" distB="0" distL="0" distR="0" wp14:anchorId="3EBF0253" wp14:editId="7F08234F">
+            <wp:extent cx="3156368" cy="2826346"/>
+            <wp:effectExtent l="0" t="0" r="0" b="0"/>
+            <wp:docPr id="31" name="Picture 31" descr="Graphical user interface, application&#10;&#10;Description automatically generated"/>
+            <wp:cNvGraphicFramePr>
+              <a:graphicFrameLocks xmlns:a="http://schemas.openxmlformats.org/drawingml/2006/main" noChangeAspect="1"/>
+            </wp:cNvGraphicFramePr>
+            <a:graphic xmlns:a="http://schemas.openxmlformats.org/drawingml/2006/main">
+              <a:graphicData uri="http://schemas.openxmlformats.org/drawingml/2006/picture">
+                <pic:pic xmlns:pic="http://schemas.openxmlformats.org/drawingml/2006/picture">
+                  <pic:nvPicPr>
+                    <pic:cNvPr id="31" name="Picture 31" descr="Graphical user interface, application&#10;&#10;Description automatically generated"/>
+                    <pic:cNvPicPr/>
+                  </pic:nvPicPr>
+                  <pic:blipFill>
+                    <a:blip r:embed="rId13"/>
+                    <a:stretch>
+                      <a:fillRect/>
+                    </a:stretch>
+                  </pic:blipFill>
+                  <pic:spPr>
+                    <a:xfrm>
+                      <a:off x="0" y="0"/>
+                      <a:ext cx="3180843" cy="2848262"/>
+                    </a:xfrm>
+                    <a:prstGeom prst="rect">
+                      <a:avLst/>
+                    </a:prstGeom>
+                  </pic:spPr>
+                </pic:pic>
+              </a:graphicData>
+            </a:graphic>
+          </wp:inline>
+        </w:drawing>
+      </w:r>
+    </w:p>
+    <w:p>
+      <w:pPr>
+        <w:pStyle w:val="Heading3"/>
+      </w:pPr>
+      <w:r>
+        <w:t>Насоки</w:t>
+      </w:r>
+    </w:p>
+    <w:p>
+      <w:pPr>
+        <w:pStyle w:val="ListParagraph"/>
+        <w:numPr>
+          <w:ilvl w:val="0"/>
+          <w:numId w:val="17"/>
+        </w:numPr>
+        <w:spacing w:before="200" w:after="0"/>
+        <w:ind w:left="284" w:hanging="284"/>
+        <w:contextualSpacing w:val="0"/>
+        <w:rPr>
+          <w:lang w:val="bg-BG"/>
+        </w:rPr>
+      </w:pPr>
+      <w:r>
+        <w:rPr>
+          <w:lang w:val="bg-BG"/>
+        </w:rPr>
+        <w:t xml:space="preserve">Създайте нов </w:t>
+      </w:r>
+      <w:r>
+        <w:rPr>
+          <w:b/>
+          <w:bCs/>
+        </w:rPr>
+        <w:t xml:space="preserve">Windows Forms </w:t>
+      </w:r>
+      <w:r>
+        <w:rPr>
+          <w:b/>
+          <w:bCs/>
+          <w:lang w:val="bg-BG"/>
+        </w:rPr>
+        <w:t xml:space="preserve">проект </w:t>
+      </w:r>
+      <w:r>
+        <w:rPr>
+          <w:lang w:val="bg-BG"/>
+        </w:rPr>
+        <w:t xml:space="preserve">и му задайте </w:t>
+      </w:r>
+      <w:r>
+        <w:rPr>
+          <w:b/>
+          <w:bCs/>
+          <w:lang w:val="bg-BG"/>
+        </w:rPr>
+        <w:t>смислено име</w:t>
+      </w:r>
+      <w:r>
+        <w:rPr>
+          <w:lang w:val="bg-BG"/>
+        </w:rPr>
+        <w:t xml:space="preserve">, например </w:t>
+      </w:r>
+      <w:r>
+        <w:t>"</w:t>
+      </w:r>
+      <w:proofErr w:type="spellStart"/>
+      <w:r>
+        <w:rPr>
+          <w:rFonts w:ascii="Consolas" w:hAnsi="Consolas" w:cs="Consolas"/>
+          <w:b/>
+          <w:bCs/>
+        </w:rPr>
+        <w:t>CalculationsApp</w:t>
+      </w:r>
+      <w:proofErr w:type="spellEnd"/>
+      <w:r>
+        <w:rPr>
+          <w:lang w:val="bg-BG"/>
+        </w:rPr>
+        <w:t>"</w:t>
+      </w:r>
+    </w:p>
+    <w:p>
+      <w:pPr>
+        <w:pStyle w:val="ListParagraph"/>
+        <w:numPr>
+          <w:ilvl w:val="0"/>
+          <w:numId w:val="17"/>
+        </w:numPr>
+        <w:spacing w:after="0"/>
+        <w:ind w:left="284" w:hanging="284"/>
+        <w:contextualSpacing w:val="0"/>
+        <w:rPr>
+          <w:lang w:val="bg-BG"/>
+        </w:rPr>
+      </w:pPr>
+      <w:r>
+        <w:rPr>
+          <w:lang w:val="bg-BG"/>
+        </w:rPr>
+        <w:t xml:space="preserve">Променете </w:t>
+      </w:r>
+      <w:r>
+        <w:rPr>
+          <w:b/>
+          <w:bCs/>
+          <w:lang w:val="bg-BG"/>
+        </w:rPr>
+        <w:t xml:space="preserve">името </w:t>
+      </w:r>
+      <w:r>
+        <w:rPr>
+          <w:lang w:val="bg-BG"/>
+        </w:rPr>
+        <w:t xml:space="preserve">на формата: </w:t>
+      </w:r>
+      <w:r>
+        <w:t>"</w:t>
+      </w:r>
+      <w:r>
+        <w:rPr>
+          <w:rFonts w:ascii="Consolas" w:hAnsi="Consolas" w:cs="Consolas"/>
+          <w:b/>
+          <w:bCs/>
+        </w:rPr>
+        <w:t>Form1</w:t>
+      </w:r>
+      <w:r>
+        <w:t xml:space="preserve">" </w:t>
+      </w:r>
+      <w:r>
+        <w:rPr>
+          <w:noProof/>
+        </w:rPr>
+        <w:sym w:font="Wingdings" w:char="F0E0"/>
+      </w:r>
+      <w:r>
+        <w:rPr>
+          <w:noProof/>
+        </w:rPr>
+        <w:t xml:space="preserve"> "</w:t>
+      </w:r>
+      <w:r>
+        <w:rPr>
+          <w:rFonts w:ascii="Consolas" w:hAnsi="Consolas" w:cs="Consolas"/>
+          <w:b/>
+          <w:bCs/>
+          <w:noProof/>
+        </w:rPr>
+        <w:t>FormCalculations</w:t>
+      </w:r>
+      <w:r>
+        <w:rPr>
+          <w:noProof/>
+        </w:rPr>
+        <w:t>"</w:t>
+      </w:r>
+    </w:p>
+    <w:p>
+      <w:pPr>
+        <w:pStyle w:val="ListParagraph"/>
+        <w:numPr>
+          <w:ilvl w:val="0"/>
+          <w:numId w:val="17"/>
+        </w:numPr>
+        <w:spacing w:after="0"/>
+        <w:ind w:left="284" w:hanging="284"/>
+        <w:contextualSpacing w:val="0"/>
+        <w:rPr>
+          <w:lang w:val="bg-BG"/>
+        </w:rPr>
+      </w:pPr>
+      <w:r>
+        <w:rPr>
+          <w:lang w:val="bg-BG"/>
+        </w:rPr>
+        <w:t xml:space="preserve">Променете </w:t>
+      </w:r>
+      <w:r>
+        <w:rPr>
+          <w:b/>
+          <w:bCs/>
+          <w:lang w:val="bg-BG"/>
+        </w:rPr>
+        <w:t xml:space="preserve">заглавието </w:t>
+      </w:r>
+      <w:r>
+        <w:rPr>
+          <w:lang w:val="bg-BG"/>
+        </w:rPr>
+        <w:t>на формата: "</w:t>
+      </w:r>
+      <w:r>
+        <w:rPr>
+          <w:b/>
+          <w:bCs/>
+        </w:rPr>
+        <w:t>Form 1</w:t>
+      </w:r>
+      <w:r>
+        <w:t xml:space="preserve">" </w:t>
+      </w:r>
+      <w:r>
+        <w:rPr>
+          <w:noProof/>
+        </w:rPr>
+        <w:sym w:font="Wingdings" w:char="F0E0"/>
+      </w:r>
+      <w:r>
+        <w:rPr>
+          <w:noProof/>
+        </w:rPr>
+        <w:t xml:space="preserve"> "</w:t>
+      </w:r>
+      <w:r>
+        <w:rPr>
+          <w:b/>
+          <w:bCs/>
+          <w:noProof/>
+        </w:rPr>
+        <w:t>Calculations</w:t>
+      </w:r>
+      <w:r>
+        <w:rPr>
+          <w:noProof/>
+        </w:rPr>
+        <w:t>"</w:t>
+      </w:r>
+    </w:p>
+    <w:p>
+      <w:pPr>
+        <w:pStyle w:val="ListParagraph"/>
+        <w:numPr>
+          <w:ilvl w:val="0"/>
+          <w:numId w:val="17"/>
+        </w:numPr>
+        <w:ind w:left="284" w:hanging="284"/>
+        <w:contextualSpacing w:val="0"/>
+        <w:rPr>
+          <w:lang w:val="bg-BG"/>
+        </w:rPr>
+      </w:pPr>
+      <w:r>
+        <w:rPr>
+          <w:noProof/>
+          <w:lang w:val="bg-BG"/>
+        </w:rPr>
+        <w:t xml:space="preserve">Добавете необходимите </w:t>
+      </w:r>
+      <w:r>
+        <w:rPr>
+          <w:b/>
+          <w:bCs/>
+          <w:noProof/>
+          <w:lang w:val="bg-BG"/>
+        </w:rPr>
+        <w:t>контроли</w:t>
+      </w:r>
+      <w:r>
+        <w:rPr>
+          <w:noProof/>
+          <w:lang w:val="bg-BG"/>
+        </w:rPr>
+        <w:t>, примерно ето така:</w:t>
+      </w:r>
+    </w:p>
+    <w:p>
+      <w:pPr>
+        <w:pStyle w:val="ListParagraph"/>
+        <w:spacing w:after="0"/>
+        <w:ind w:left="284"/>
+        <w:contextualSpacing w:val="0"/>
+        <w:rPr>
+          <w:lang w:val="bg-BG"/>
+        </w:rPr>
+      </w:pPr>
+      <w:r>
+        <w:rPr>
+          <w:lang w:val="bg-BG"/>
+        </w:rPr>
+        <w:lastRenderedPageBreak/>
+        <w:drawing>
+          <wp:inline distT="0" distB="0" distL="0" distR="0" wp14:anchorId="1DF80881" wp14:editId="52FCB8D8">
+            <wp:extent cx="3025302" cy="2621330"/>
+            <wp:effectExtent l="12700" t="12700" r="10160" b="7620"/>
+            <wp:docPr id="28" name="Picture 28" descr="Graphical user interface, application&#10;&#10;Description automatically generated"/>
+            <wp:cNvGraphicFramePr>
+              <a:graphicFrameLocks xmlns:a="http://schemas.openxmlformats.org/drawingml/2006/main" noChangeAspect="1"/>
+            </wp:cNvGraphicFramePr>
+            <a:graphic xmlns:a="http://schemas.openxmlformats.org/drawingml/2006/main">
+              <a:graphicData uri="http://schemas.openxmlformats.org/drawingml/2006/picture">
+                <pic:pic xmlns:pic="http://schemas.openxmlformats.org/drawingml/2006/picture">
+                  <pic:nvPicPr>
+                    <pic:cNvPr id="28" name="Picture 28" descr="Graphical user interface, application&#10;&#10;Description automatically generated"/>
+                    <pic:cNvPicPr/>
+                  </pic:nvPicPr>
+                  <pic:blipFill>
+                    <a:blip r:embed="rId14"/>
+                    <a:stretch>
+                      <a:fillRect/>
+                    </a:stretch>
+                  </pic:blipFill>
+                  <pic:spPr>
+                    <a:xfrm>
+                      <a:off x="0" y="0"/>
+                      <a:ext cx="3032300" cy="2627394"/>
+                    </a:xfrm>
+                    <a:prstGeom prst="rect">
+                      <a:avLst/>
+                    </a:prstGeom>
+                    <a:ln>
+                      <a:solidFill>
+                        <a:schemeClr val="bg1">
+                          <a:lumMod val="75000"/>
+                        </a:schemeClr>
+                      </a:solidFill>
+                    </a:ln>
+                  </pic:spPr>
+                </pic:pic>
+              </a:graphicData>
+            </a:graphic>
+          </wp:inline>
+        </w:drawing>
+      </w:r>
+    </w:p>
+    <w:p>
+      <w:pPr>
+        <w:spacing w:before="200" w:after="0"/>
+        <w:rPr>
+          <w:lang w:val="bg-BG"/>
+        </w:rPr>
+      </w:pPr>
+      <w:r>
+        <w:rPr>
+          <w:lang w:val="bg-BG"/>
+        </w:rPr>
+        <w:t>Контролите трябва да бъдат следните:</w:t>
+      </w:r>
+    </w:p>
+    <w:p>
+      <w:pPr>
+        <w:pStyle w:val="ListParagraph"/>
+        <w:numPr>
+          <w:ilvl w:val="0"/>
+          <w:numId w:val="12"/>
+        </w:numPr>
+        <w:spacing w:before="200" w:after="0"/>
+        <w:rPr>
+          <w:lang w:val="bg-BG"/>
+        </w:rPr>
+      </w:pPr>
+      <w:r>
+        <w:rPr>
+          <w:b/>
+          <w:bCs/>
+          <w:lang w:val="bg-BG"/>
+        </w:rPr>
+        <w:t xml:space="preserve">четири </w:t>
+      </w:r>
+      <w:r>
+        <w:rPr>
+          <w:lang w:val="bg-BG"/>
+        </w:rPr>
+        <w:t>надписа (</w:t>
+      </w:r>
+      <w:r>
+        <w:t>Label):</w:t>
+      </w:r>
+    </w:p>
+    <w:p>
+      <w:pPr>
+        <w:pStyle w:val="ListParagraph"/>
+        <w:numPr>
+          <w:ilvl w:val="1"/>
+          <w:numId w:val="12"/>
+        </w:numPr>
+        <w:spacing w:before="200" w:after="0"/>
+        <w:rPr>
+          <w:lang w:val="bg-BG"/>
+        </w:rPr>
+      </w:pPr>
+      <w:r>
+        <w:t>"</w:t>
+      </w:r>
+      <w:r>
+        <w:rPr>
+          <w:rFonts w:ascii="Consolas" w:hAnsi="Consolas" w:cs="Consolas"/>
+          <w:b/>
+          <w:bCs/>
+        </w:rPr>
+        <w:t>labelNum1</w:t>
+      </w:r>
+      <w:r>
+        <w:t xml:space="preserve">" </w:t>
+      </w:r>
+      <w:r>
+        <w:rPr>
+          <w:lang w:val="bg-BG"/>
+        </w:rPr>
+        <w:t xml:space="preserve">с текст </w:t>
+      </w:r>
+      <w:r>
+        <w:t>"</w:t>
+      </w:r>
+      <w:r>
+        <w:rPr>
+          <w:b/>
+          <w:bCs/>
+        </w:rPr>
+        <w:t>First number:</w:t>
+      </w:r>
+      <w:r>
+        <w:t xml:space="preserve"> "</w:t>
+      </w:r>
+    </w:p>
+    <w:p>
+      <w:pPr>
+        <w:pStyle w:val="ListParagraph"/>
+        <w:numPr>
+          <w:ilvl w:val="1"/>
+          <w:numId w:val="12"/>
+        </w:numPr>
+        <w:spacing w:before="200" w:after="0"/>
+        <w:rPr>
+          <w:lang w:val="bg-BG"/>
+        </w:rPr>
+      </w:pPr>
+      <w:r>
+        <w:t>"</w:t>
+      </w:r>
+      <w:r>
+        <w:rPr>
+          <w:rFonts w:ascii="Consolas" w:hAnsi="Consolas" w:cs="Consolas"/>
+          <w:b/>
+          <w:bCs/>
+        </w:rPr>
+        <w:t>labelNum2</w:t>
+      </w:r>
+      <w:r>
+        <w:t xml:space="preserve">" </w:t>
+      </w:r>
+      <w:r>
+        <w:rPr>
+          <w:lang w:val="bg-BG"/>
+        </w:rPr>
+        <w:t xml:space="preserve">с текст </w:t>
+      </w:r>
+      <w:r>
+        <w:t>"</w:t>
+      </w:r>
+      <w:r>
+        <w:rPr>
+          <w:b/>
+          <w:bCs/>
+        </w:rPr>
+        <w:t>Second number:</w:t>
+      </w:r>
+      <w:r>
+        <w:t xml:space="preserve"> "</w:t>
+      </w:r>
+    </w:p>
+    <w:p>
+      <w:pPr>
+        <w:pStyle w:val="ListParagraph"/>
+        <w:numPr>
+          <w:ilvl w:val="1"/>
+          <w:numId w:val="12"/>
+        </w:numPr>
+        <w:spacing w:before="200" w:after="0"/>
+        <w:rPr>
+          <w:lang w:val="bg-BG"/>
+        </w:rPr>
+      </w:pPr>
+      <w:r>
+        <w:t>"</w:t>
+      </w:r>
+      <w:proofErr w:type="spellStart"/>
+      <w:r>
+        <w:rPr>
+          <w:rFonts w:ascii="Consolas" w:hAnsi="Consolas" w:cs="Consolas"/>
+          <w:b/>
+          <w:bCs/>
+        </w:rPr>
+        <w:t>labelOperation</w:t>
+      </w:r>
+      <w:proofErr w:type="spellEnd"/>
+      <w:r>
+        <w:t xml:space="preserve">" </w:t>
+      </w:r>
+      <w:r>
+        <w:rPr>
+          <w:lang w:val="bg-BG"/>
+        </w:rPr>
+        <w:t xml:space="preserve">с текст </w:t>
+      </w:r>
+      <w:r>
+        <w:t>"</w:t>
+      </w:r>
+      <w:r>
+        <w:rPr>
+          <w:b/>
+          <w:bCs/>
+        </w:rPr>
+        <w:t>Operation:</w:t>
+      </w:r>
+      <w:r>
+        <w:t xml:space="preserve"> "</w:t>
+      </w:r>
+    </w:p>
+    <w:p>
+      <w:pPr>
+        <w:pStyle w:val="ListParagraph"/>
+        <w:numPr>
+          <w:ilvl w:val="1"/>
+          <w:numId w:val="12"/>
+        </w:numPr>
+        <w:spacing w:before="200" w:after="0"/>
+        <w:rPr>
+          <w:lang w:val="bg-BG"/>
+        </w:rPr>
+      </w:pPr>
+      <w:r>
+        <w:t>"</w:t>
+      </w:r>
+      <w:proofErr w:type="spellStart"/>
+      <w:r>
+        <w:rPr>
+          <w:rFonts w:ascii="Consolas" w:hAnsi="Consolas" w:cs="Consolas"/>
+          <w:b/>
+          <w:bCs/>
+        </w:rPr>
+        <w:t>labelResult</w:t>
+      </w:r>
+      <w:proofErr w:type="spellEnd"/>
+      <w:r>
+        <w:t>"</w:t>
+      </w:r>
+      <w:r>
+        <w:rPr>
+          <w:lang w:val="bg-BG"/>
+        </w:rPr>
+        <w:t xml:space="preserve"> с текст </w:t>
+      </w:r>
+      <w:r>
+        <w:t>"</w:t>
+      </w:r>
+      <w:r>
+        <w:rPr>
+          <w:b/>
+          <w:bCs/>
+        </w:rPr>
+        <w:t>Result:</w:t>
+      </w:r>
+      <w:r>
+        <w:t xml:space="preserve"> "</w:t>
+      </w:r>
+    </w:p>
+    <w:p>
+      <w:pPr>
+        <w:pStyle w:val="ListParagraph"/>
+        <w:numPr>
+          <w:ilvl w:val="0"/>
+          <w:numId w:val="12"/>
+        </w:numPr>
+        <w:spacing w:before="200" w:after="0"/>
+        <w:rPr>
+          <w:lang w:val="bg-BG"/>
+        </w:rPr>
+      </w:pPr>
+      <w:r>
+        <w:rPr>
+          <w:b/>
+          <w:bCs/>
+          <w:lang w:val="bg-BG"/>
+        </w:rPr>
+        <w:t xml:space="preserve">две </w:t>
+      </w:r>
+      <w:r>
+        <w:rPr>
+          <w:lang w:val="bg-BG"/>
+        </w:rPr>
+        <w:t>числови полета (</w:t>
+      </w:r>
+      <w:r>
+        <w:t>NumericUpDown)</w:t>
+      </w:r>
+    </w:p>
+    <w:p>
+      <w:pPr>
+        <w:pStyle w:val="ListParagraph"/>
+        <w:numPr>
+          <w:ilvl w:val="1"/>
+          <w:numId w:val="12"/>
+        </w:numPr>
+        <w:spacing w:before="200" w:after="0"/>
+        <w:rPr>
+          <w:lang w:val="bg-BG"/>
+        </w:rPr>
+      </w:pPr>
+      <w:r>
+        <w:rPr>
+          <w:lang w:val="bg-BG"/>
+        </w:rPr>
+        <w:t>"</w:t>
+      </w:r>
+      <w:r>
+        <w:rPr>
+          <w:rFonts w:ascii="Consolas" w:hAnsi="Consolas" w:cs="Consolas"/>
+          <w:b/>
+          <w:bCs/>
+        </w:rPr>
+        <w:t>numericUpDownNum1</w:t>
+      </w:r>
+      <w:r>
+        <w:t xml:space="preserve">" </w:t>
+      </w:r>
+      <w:r>
+        <w:rPr>
+          <w:lang w:val="bg-BG"/>
+        </w:rPr>
+        <w:t xml:space="preserve">с минимална стойност </w:t>
+      </w:r>
+      <w:r>
+        <w:rPr>
+          <w:b/>
+          <w:bCs/>
+          <w:lang w:val="bg-BG"/>
+        </w:rPr>
+        <w:t>1</w:t>
+      </w:r>
+      <w:r>
+        <w:rPr>
+          <w:lang w:val="bg-BG"/>
+        </w:rPr>
+        <w:t xml:space="preserve"> и максимална стойност </w:t>
+      </w:r>
+      <w:r>
+        <w:rPr>
+          <w:b/>
+          <w:bCs/>
+          <w:lang w:val="bg-BG"/>
+        </w:rPr>
+        <w:t>100</w:t>
+      </w:r>
+    </w:p>
+    <w:p>
+      <w:pPr>
+        <w:pStyle w:val="ListParagraph"/>
+        <w:numPr>
+          <w:ilvl w:val="1"/>
+          <w:numId w:val="12"/>
+        </w:numPr>
+        <w:spacing w:before="200" w:after="0"/>
+        <w:rPr>
+          <w:lang w:val="bg-BG"/>
+        </w:rPr>
+      </w:pPr>
+      <w:r>
+        <w:t>"</w:t>
+      </w:r>
+      <w:r>
+        <w:rPr>
+          <w:rFonts w:ascii="Consolas" w:hAnsi="Consolas" w:cs="Consolas"/>
+          <w:b/>
+          <w:bCs/>
+        </w:rPr>
+        <w:t>numericUpDownNum2</w:t>
+      </w:r>
+      <w:r>
+        <w:t xml:space="preserve">" </w:t>
+      </w:r>
+      <w:r>
+        <w:rPr>
+          <w:lang w:val="bg-BG"/>
+        </w:rPr>
+        <w:t xml:space="preserve">с минимална стойност </w:t>
+      </w:r>
+      <w:r>
+        <w:rPr>
+          <w:b/>
+          <w:bCs/>
+          <w:lang w:val="bg-BG"/>
+        </w:rPr>
+        <w:t>1</w:t>
+      </w:r>
+      <w:r>
+        <w:rPr>
+          <w:lang w:val="bg-BG"/>
+        </w:rPr>
+        <w:t xml:space="preserve"> и максимална стойност </w:t>
+      </w:r>
+      <w:r>
+        <w:rPr>
+          <w:b/>
+          <w:bCs/>
+          <w:lang w:val="bg-BG"/>
+        </w:rPr>
+        <w:t>100</w:t>
+      </w:r>
+    </w:p>
+    <w:p>
+      <w:pPr>
+        <w:pStyle w:val="ListParagraph"/>
+        <w:numPr>
+          <w:ilvl w:val="0"/>
+          <w:numId w:val="12"/>
+        </w:numPr>
+        <w:spacing w:before="200" w:after="0"/>
+        <w:rPr>
+          <w:lang w:val="bg-BG"/>
+        </w:rPr>
+      </w:pPr>
+      <w:r>
+        <w:rPr>
+          <w:b/>
+          <w:bCs/>
+          <w:lang w:val="bg-BG"/>
+        </w:rPr>
+        <w:t xml:space="preserve">едно </w:t>
+      </w:r>
+      <w:r>
+        <w:rPr>
+          <w:lang w:val="bg-BG"/>
+        </w:rPr>
+        <w:t>падащо меню (</w:t>
+      </w:r>
+      <w:proofErr w:type="spellStart"/>
+      <w:r>
+        <w:t>ComboBox</w:t>
+      </w:r>
+      <w:proofErr w:type="spellEnd"/>
+      <w:r>
+        <w:t>)</w:t>
+      </w:r>
+    </w:p>
+    <w:p>
+      <w:pPr>
+        <w:pStyle w:val="ListParagraph"/>
+        <w:numPr>
+          <w:ilvl w:val="1"/>
+          <w:numId w:val="12"/>
+        </w:numPr>
+        <w:spacing w:before="200" w:after="0"/>
+        <w:rPr>
+          <w:lang w:val="bg-BG"/>
+        </w:rPr>
+      </w:pPr>
+      <w:r>
+        <w:rPr>
+          <w:lang w:val="bg-BG"/>
+        </w:rPr>
+        <w:t>"</w:t>
+      </w:r>
+      <w:proofErr w:type="spellStart"/>
+      <w:r>
+        <w:rPr>
+          <w:rFonts w:ascii="Consolas" w:hAnsi="Consolas" w:cs="Consolas"/>
+          <w:b/>
+          <w:bCs/>
+        </w:rPr>
+        <w:t>comboBoxOperation</w:t>
+      </w:r>
+      <w:proofErr w:type="spellEnd"/>
+      <w:r>
+        <w:t xml:space="preserve">" </w:t>
+      </w:r>
+      <w:r>
+        <w:rPr>
+          <w:lang w:val="bg-BG"/>
+        </w:rPr>
+        <w:t xml:space="preserve">със стил </w:t>
+      </w:r>
+      <w:r>
+        <w:t>"</w:t>
+      </w:r>
+      <w:proofErr w:type="spellStart"/>
+      <w:r>
+        <w:rPr>
+          <w:b/>
+          <w:bCs/>
+        </w:rPr>
+        <w:t>DropDownList</w:t>
+      </w:r>
+      <w:proofErr w:type="spellEnd"/>
+      <w:r>
+        <w:t>"</w:t>
+      </w:r>
+      <w:r>
+        <w:t xml:space="preserve"> </w:t>
+      </w:r>
+      <w:r>
+        <w:rPr>
+          <w:lang w:val="bg-BG"/>
+        </w:rPr>
+        <w:t xml:space="preserve">и възможни стойности </w:t>
+      </w:r>
+      <w:r>
+        <w:t>"</w:t>
+      </w:r>
+      <w:r>
+        <w:rPr>
+          <w:b/>
+          <w:bCs/>
+        </w:rPr>
+        <w:t>add</w:t>
+      </w:r>
+      <w:r>
+        <w:t>", "</w:t>
+      </w:r>
+      <w:r>
+        <w:rPr>
+          <w:b/>
+          <w:bCs/>
+        </w:rPr>
+        <w:t>subtract</w:t>
+      </w:r>
+      <w:r>
+        <w:t>", "</w:t>
+      </w:r>
+      <w:r>
+        <w:rPr>
+          <w:b/>
+          <w:bCs/>
+        </w:rPr>
+        <w:t>multiply</w:t>
+      </w:r>
+      <w:r>
+        <w:t xml:space="preserve">" </w:t>
+      </w:r>
+      <w:r>
+        <w:rPr>
+          <w:lang w:val="bg-BG"/>
+        </w:rPr>
+        <w:t xml:space="preserve">и </w:t>
+      </w:r>
+      <w:r>
+        <w:t>"</w:t>
+      </w:r>
+      <w:r>
+        <w:rPr>
+          <w:b/>
+          <w:bCs/>
+        </w:rPr>
+        <w:t>divide</w:t>
+      </w:r>
+      <w:r>
+        <w:t>"</w:t>
+      </w:r>
+    </w:p>
+    <w:p>
+      <w:pPr>
+        <w:pStyle w:val="ListParagraph"/>
+        <w:numPr>
+          <w:ilvl w:val="0"/>
+          <w:numId w:val="12"/>
+        </w:numPr>
+        <w:spacing w:before="200" w:after="0"/>
+        <w:rPr>
+          <w:lang w:val="bg-BG"/>
+        </w:rPr>
+      </w:pPr>
+      <w:r>
+        <w:rPr>
+          <w:b/>
+          <w:bCs/>
+          <w:lang w:val="bg-BG"/>
+        </w:rPr>
+        <w:t xml:space="preserve">един </w:t>
+      </w:r>
+      <w:r>
+        <w:rPr>
+          <w:lang w:val="bg-BG"/>
+        </w:rPr>
+        <w:t>бутон (</w:t>
+      </w:r>
+      <w:r>
+        <w:t>Button)</w:t>
+      </w:r>
+    </w:p>
+    <w:p>
+      <w:pPr>
+        <w:pStyle w:val="ListParagraph"/>
+        <w:numPr>
+          <w:ilvl w:val="1"/>
+          <w:numId w:val="12"/>
+        </w:numPr>
+        <w:spacing w:before="200" w:after="0"/>
+        <w:rPr>
+          <w:lang w:val="bg-BG"/>
+        </w:rPr>
+      </w:pPr>
+      <w:r>
+        <w:t>"</w:t>
+      </w:r>
+      <w:proofErr w:type="spellStart"/>
+      <w:r>
+        <w:rPr>
+          <w:rFonts w:ascii="Consolas" w:hAnsi="Consolas" w:cs="Consolas"/>
+          <w:b/>
+          <w:bCs/>
+        </w:rPr>
+        <w:t>buttonCalculate</w:t>
+      </w:r>
+      <w:proofErr w:type="spellEnd"/>
+      <w:r>
+        <w:t xml:space="preserve">" </w:t>
+      </w:r>
+      <w:r>
+        <w:rPr>
+          <w:lang w:val="bg-BG"/>
+        </w:rPr>
+        <w:t>с текст "</w:t>
+      </w:r>
+      <w:proofErr w:type="gramStart"/>
+      <w:r>
+        <w:rPr>
+          <w:b/>
+          <w:bCs/>
+        </w:rPr>
+        <w:t>Calculate</w:t>
+      </w:r>
+      <w:proofErr w:type="gramEnd"/>
+      <w:r>
+        <w:t>"</w:t>
+      </w:r>
+    </w:p>
+    <w:p>
+      <w:pPr>
+        <w:pStyle w:val="ListParagraph"/>
+        <w:numPr>
+          <w:ilvl w:val="0"/>
+          <w:numId w:val="17"/>
+        </w:numPr>
+        <w:ind w:left="284" w:hanging="284"/>
+        <w:contextualSpacing w:val="0"/>
+        <w:rPr>
+          <w:lang w:val="bg-BG"/>
+        </w:rPr>
+      </w:pPr>
+      <w:r>
+        <w:rPr>
+          <w:noProof/>
+          <w:lang w:val="bg-BG"/>
+        </w:rPr>
+        <w:t xml:space="preserve">Добавете </w:t>
+      </w:r>
+      <w:r>
+        <w:rPr>
+          <w:b/>
+          <w:bCs/>
+          <w:noProof/>
+          <w:lang w:val="bg-BG"/>
+        </w:rPr>
+        <w:t xml:space="preserve">метод-обработчик </w:t>
+      </w:r>
+      <w:r>
+        <w:rPr>
+          <w:noProof/>
+          <w:lang w:val="bg-BG"/>
+        </w:rPr>
+        <w:t xml:space="preserve">на бутона </w:t>
+      </w:r>
+      <w:r>
+        <w:rPr>
+          <w:b/>
+          <w:bCs/>
+          <w:noProof/>
+        </w:rPr>
+        <w:t xml:space="preserve">buttonCalculate </w:t>
+      </w:r>
+      <w:r>
+        <w:rPr>
+          <w:noProof/>
+          <w:lang w:val="bg-BG"/>
+        </w:rPr>
+        <w:t xml:space="preserve">при събитието </w:t>
+      </w:r>
+      <w:r>
+        <w:rPr>
+          <w:b/>
+          <w:bCs/>
+          <w:noProof/>
+        </w:rPr>
+        <w:t xml:space="preserve">Click </w:t>
+      </w:r>
+      <w:r>
+        <w:rPr>
+          <w:noProof/>
+          <w:lang w:val="bg-BG"/>
+        </w:rPr>
+        <w:t>(чрез двоен клик в празното пространство)</w:t>
+      </w:r>
+    </w:p>
+    <w:p>
+      <w:pPr>
+        <w:pStyle w:val="ListParagraph"/>
+        <w:numPr>
+          <w:ilvl w:val="0"/>
+          <w:numId w:val="17"/>
+        </w:numPr>
+        <w:ind w:left="284" w:hanging="284"/>
+        <w:contextualSpacing w:val="0"/>
+        <w:rPr>
+          <w:lang w:val="bg-BG"/>
+        </w:rPr>
+      </w:pPr>
+      <w:r>
+        <w:rPr>
+          <w:noProof/>
+          <w:lang w:val="bg-BG"/>
+        </w:rPr>
+        <w:t xml:space="preserve">Добавете код в метода-обработчик, който да </w:t>
+      </w:r>
+      <w:r>
+        <w:rPr>
+          <w:b/>
+          <w:bCs/>
+          <w:noProof/>
+          <w:lang w:val="bg-BG"/>
+        </w:rPr>
+        <w:t>изчисли</w:t>
+      </w:r>
+      <w:r>
+        <w:rPr>
+          <w:noProof/>
+          <w:lang w:val="bg-BG"/>
+        </w:rPr>
+        <w:t xml:space="preserve"> и </w:t>
+      </w:r>
+      <w:r>
+        <w:rPr>
+          <w:b/>
+          <w:bCs/>
+          <w:noProof/>
+          <w:lang w:val="bg-BG"/>
+        </w:rPr>
+        <w:t>визуализира</w:t>
+      </w:r>
+      <w:r>
+        <w:rPr>
+          <w:noProof/>
+          <w:lang w:val="bg-BG"/>
+        </w:rPr>
+        <w:t xml:space="preserve"> резултата</w:t>
+      </w:r>
+      <w:r>
+        <w:rPr>
+          <w:noProof/>
+        </w:rPr>
+        <w:t>:</w:t>
+      </w:r>
+    </w:p>
+    <w:p>
+      <w:pPr>
+        <w:pStyle w:val="ListParagraph"/>
+        <w:ind w:left="284"/>
+        <w:contextualSpacing w:val="0"/>
+        <w:rPr>
+          <w:lang w:val="bg-BG"/>
+        </w:rPr>
+      </w:pPr>
+      <w:r>
+        <w:rPr>
+          <w:lang w:val="bg-BG"/>
+        </w:rPr>
+        <w:drawing>
+          <wp:inline distT="0" distB="0" distL="0" distR="0" wp14:anchorId="7C7809A2" wp14:editId="0348A41F">
+            <wp:extent cx="5466945" cy="1462218"/>
+            <wp:effectExtent l="12700" t="12700" r="6985" b="11430"/>
+            <wp:docPr id="33" name="Picture 33" descr="A screenshot of a computer&#10;&#10;Description automatically generated with medium confidence"/>
+            <wp:cNvGraphicFramePr>
+              <a:graphicFrameLocks xmlns:a="http://schemas.openxmlformats.org/drawingml/2006/main" noChangeAspect="1"/>
+            </wp:cNvGraphicFramePr>
+            <a:graphic xmlns:a="http://schemas.openxmlformats.org/drawingml/2006/main">
+              <a:graphicData uri="http://schemas.openxmlformats.org/drawingml/2006/picture">
+                <pic:pic xmlns:pic="http://schemas.openxmlformats.org/drawingml/2006/picture">
+                  <pic:nvPicPr>
+                    <pic:cNvPr id="33" name="Picture 33" descr="A screenshot of a computer&#10;&#10;Description automatically generated with medium confidence"/>
+                    <pic:cNvPicPr/>
+                  </pic:nvPicPr>
+                  <pic:blipFill>
+                    <a:blip r:embed="rId15"/>
+                    <a:stretch>
+                      <a:fillRect/>
+                    </a:stretch>
+                  </pic:blipFill>
+                  <pic:spPr>
+                    <a:xfrm>
+                      <a:off x="0" y="0"/>
+                      <a:ext cx="5510343" cy="1473826"/>
+                    </a:xfrm>
+                    <a:prstGeom prst="rect">
+                      <a:avLst/>
+                    </a:prstGeom>
+                    <a:ln>
+                      <a:solidFill>
+                        <a:schemeClr val="bg1">
+                          <a:lumMod val="75000"/>
+                        </a:schemeClr>
+                      </a:solidFill>
+                    </a:ln>
+                  </pic:spPr>
+                </pic:pic>
+              </a:graphicData>
+            </a:graphic>
+          </wp:inline>
+        </w:drawing>
+      </w:r>
+    </w:p>
+    <w:p>
+      <w:pPr>
+        <w:pStyle w:val="ListParagraph"/>
+        <w:numPr>
+          <w:ilvl w:val="0"/>
+          <w:numId w:val="17"/>
+        </w:numPr>
+        <w:ind w:left="284" w:hanging="284"/>
+        <w:contextualSpacing w:val="0"/>
+        <w:rPr>
+          <w:lang w:val="bg-BG"/>
+        </w:rPr>
+      </w:pPr>
+      <w:r>
+        <w:rPr>
+          <w:noProof/>
+          <w:lang w:val="bg-BG"/>
+        </w:rPr>
+        <w:t xml:space="preserve">Стартирайте приложението с </w:t>
+      </w:r>
+      <w:r>
+        <w:rPr>
+          <w:b/>
+          <w:bCs/>
+          <w:noProof/>
+        </w:rPr>
+        <w:t xml:space="preserve">[Ctrl + F5] </w:t>
+      </w:r>
+      <w:r>
+        <w:rPr>
+          <w:noProof/>
+          <w:lang w:val="bg-BG"/>
+        </w:rPr>
+        <w:t>и го тествайте:</w:t>
+      </w:r>
+    </w:p>
+    <w:p>
+      <w:pPr>
+        <w:spacing w:before="200" w:after="0"/>
+        <w:rPr>
+          <w:lang w:val="bg-BG"/>
+        </w:rPr>
+      </w:pPr>
+      <w:r>
+        <w:rPr>
+          <w:lang w:val="bg-BG"/>
+        </w:rPr>
+        <w:lastRenderedPageBreak/>
+        <w:drawing>
+          <wp:inline distT="0" distB="0" distL="0" distR="0" wp14:anchorId="22A108DF" wp14:editId="63662CA7">
+            <wp:extent cx="3156368" cy="2753627"/>
+            <wp:effectExtent l="0" t="0" r="0" b="0"/>
+            <wp:docPr id="29" name="Picture 29" descr="Graphical user interface, application&#10;&#10;Description automatically generated"/>
+            <wp:cNvGraphicFramePr>
+              <a:graphicFrameLocks xmlns:a="http://schemas.openxmlformats.org/drawingml/2006/main" noChangeAspect="1"/>
+            </wp:cNvGraphicFramePr>
+            <a:graphic xmlns:a="http://schemas.openxmlformats.org/drawingml/2006/main">
+              <a:graphicData uri="http://schemas.openxmlformats.org/drawingml/2006/picture">
+                <pic:pic xmlns:pic="http://schemas.openxmlformats.org/drawingml/2006/picture">
+                  <pic:nvPicPr>
+                    <pic:cNvPr id="29" name="Picture 29" descr="Graphical user interface, application&#10;&#10;Description automatically generated"/>
+                    <pic:cNvPicPr/>
+                  </pic:nvPicPr>
+                  <pic:blipFill>
+                    <a:blip r:embed="rId16"/>
+                    <a:stretch>
+                      <a:fillRect/>
+                    </a:stretch>
+                  </pic:blipFill>
+                  <pic:spPr>
+                    <a:xfrm>
+                      <a:off x="0" y="0"/>
+                      <a:ext cx="3184423" cy="2778102"/>
+                    </a:xfrm>
+                    <a:prstGeom prst="rect">
+                      <a:avLst/>
+                    </a:prstGeom>
+                  </pic:spPr>
+                </pic:pic>
+              </a:graphicData>
+            </a:graphic>
+          </wp:inline>
+        </w:drawing>
+      </w:r>
+      <w:r>
+        <w:rPr>
+          <w:noProof/>
+        </w:rPr>
+        <w:t xml:space="preserve"> </w:t>
+      </w:r>
+      <w:r>
+        <w:rPr>
+          <w:lang w:val="bg-BG"/>
+        </w:rPr>
+        <w:drawing>
+          <wp:inline distT="0" distB="0" distL="0" distR="0" wp14:anchorId="54EC9D33" wp14:editId="49E76F75">
+            <wp:extent cx="3155950" cy="2753262"/>
+            <wp:effectExtent l="0" t="0" r="0" b="0"/>
+            <wp:docPr id="30" name="Picture 30" descr="Graphical user interface, application&#10;&#10;Description automatically generated"/>
+            <wp:cNvGraphicFramePr>
+              <a:graphicFrameLocks xmlns:a="http://schemas.openxmlformats.org/drawingml/2006/main" noChangeAspect="1"/>
+            </wp:cNvGraphicFramePr>
+            <a:graphic xmlns:a="http://schemas.openxmlformats.org/drawingml/2006/main">
+              <a:graphicData uri="http://schemas.openxmlformats.org/drawingml/2006/picture">
+                <pic:pic xmlns:pic="http://schemas.openxmlformats.org/drawingml/2006/picture">
+                  <pic:nvPicPr>
+                    <pic:cNvPr id="30" name="Picture 30" descr="Graphical user interface, application&#10;&#10;Description automatically generated"/>
+                    <pic:cNvPicPr/>
+                  </pic:nvPicPr>
+                  <pic:blipFill>
+                    <a:blip r:embed="rId17"/>
+                    <a:stretch>
+                      <a:fillRect/>
+                    </a:stretch>
+                  </pic:blipFill>
+                  <pic:spPr>
+                    <a:xfrm>
+                      <a:off x="0" y="0"/>
+                      <a:ext cx="3172106" cy="2767357"/>
+                    </a:xfrm>
+                    <a:prstGeom prst="rect">
+                      <a:avLst/>
+                    </a:prstGeom>
+                  </pic:spPr>
+                </pic:pic>
+              </a:graphicData>
+            </a:graphic>
+          </wp:inline>
+        </w:drawing>
+      </w:r>
+    </w:p>
+    <w:p>
+      <w:pPr>
+        <w:pStyle w:val="Heading2"/>
+        <w:spacing w:line="240" w:lineRule="auto"/>
+        <w:rPr>
+          <w:noProof/>
+          <w:lang w:val="bg-BG"/>
+        </w:rPr>
+      </w:pPr>
+      <w:r>
+        <w:rPr>
+          <w:noProof/>
+          <w:lang w:val="bg-BG"/>
+        </w:rPr>
+        <w:t>Отпечатване на т</w:t>
+      </w:r>
+      <w:r>
+        <w:rPr>
+          <w:noProof/>
+          <w:lang w:val="bg-BG"/>
+        </w:rPr>
+        <w:t>риъгълник</w:t>
+      </w:r>
+    </w:p>
+    <w:p>
+      <w:pPr>
+        <w:rPr>
+          <w:lang w:val="bg-BG"/>
+        </w:rPr>
+      </w:pPr>
+      <w:r>
+        <w:rPr>
+          <w:lang w:val="bg-BG"/>
+        </w:rPr>
+        <w:t xml:space="preserve">Създайте метод, който </w:t>
+      </w:r>
+      <w:r>
+        <w:rPr>
+          <w:b/>
+          <w:bCs/>
+          <w:lang w:val="bg-BG"/>
+        </w:rPr>
+        <w:t>отпечатва триъгълник</w:t>
+      </w:r>
+      <w:r>
+        <w:rPr>
+          <w:lang w:val="bg-BG"/>
+        </w:rPr>
+        <w:t xml:space="preserve"> с различни размери, както е показано в следните примери:</w:t>
+      </w:r>
+    </w:p>
+    <w:p>
+      <w:pPr>
+        <w:pStyle w:val="Heading3"/>
+        <w:rPr>
+          <w:noProof/>
+        </w:rPr>
+      </w:pPr>
+      <w:r>
+        <w:rPr>
+          <w:noProof/>
         </w:rPr>
         <w:t>Пример</w:t>
       </w:r>
       <w:r>
         <w:rPr>
           <w:noProof/>
-          <w:lang w:val="bg-BG"/>
         </w:rPr>
         <w:t>и</w:t>
       </w:r>
@@ -2272,13 +3606,11 @@
         <w:pStyle w:val="Heading3"/>
         <w:rPr>
           <w:noProof/>
-          <w:lang w:val="bg-BG"/>
-        </w:rPr>
-      </w:pPr>
-      <w:r>
-        <w:rPr>
-          <w:noProof/>
-          <w:lang w:val="bg-BG"/>
+        </w:rPr>
+      </w:pPr>
+      <w:r>
+        <w:rPr>
+          <w:noProof/>
         </w:rPr>
         <w:t>Насоки</w:t>
       </w:r>
@@ -2472,7 +3804,7 @@
                     <pic:cNvPicPr/>
                   </pic:nvPicPr>
                   <pic:blipFill>
-                    <a:blip r:embed="rId13"/>
+                    <a:blip r:embed="rId18"/>
                     <a:stretch>
                       <a:fillRect/>
                     </a:stretch>
@@ -2521,6 +3853,7 @@
           <w:noProof/>
           <w:lang w:val="bg-BG"/>
         </w:rPr>
+        <w:lastRenderedPageBreak/>
         <w:t xml:space="preserve">Създайте друг метод, който да </w:t>
       </w:r>
       <w:r>
@@ -2674,7 +4007,6 @@
           <w:noProof/>
           <w:lang w:eastAsia="bg-BG"/>
         </w:rPr>
-        <w:lastRenderedPageBreak/>
         <w:drawing>
           <wp:inline distT="0" distB="0" distL="0" distR="0" wp14:anchorId="22521E22" wp14:editId="435ABD11">
             <wp:extent cx="2381250" cy="808488"/>
@@ -2691,7 +4023,7 @@
                     <pic:cNvPicPr/>
                   </pic:nvPicPr>
                   <pic:blipFill>
-                    <a:blip r:embed="rId14"/>
+                    <a:blip r:embed="rId19"/>
                     <a:stretch>
                       <a:fillRect/>
                     </a:stretch>
@@ -2791,7 +4123,7 @@
                     <pic:cNvPicPr/>
                   </pic:nvPicPr>
                   <pic:blipFill>
-                    <a:blip r:embed="rId15"/>
+                    <a:blip r:embed="rId20"/>
                     <a:stretch>
                       <a:fillRect/>
                     </a:stretch>
@@ -2907,20 +4239,17 @@
         <w:pStyle w:val="Heading3"/>
         <w:rPr>
           <w:noProof/>
-          <w:lang w:val="bg-BG"/>
-        </w:rPr>
-      </w:pPr>
-      <w:r>
-        <w:rPr>
-          <w:noProof/>
-          <w:lang w:val="bg-BG"/>
+        </w:rPr>
+      </w:pPr>
+      <w:r>
+        <w:rPr>
+          <w:noProof/>
         </w:rPr>
         <w:t>Пример</w:t>
       </w:r>
       <w:r>
         <w:rPr>
           <w:noProof/>
-          <w:lang w:val="bg-BG"/>
         </w:rPr>
         <w:t>и</w:t>
       </w:r>
@@ -3142,13 +4471,11 @@
         <w:pStyle w:val="Heading3"/>
         <w:rPr>
           <w:noProof/>
-          <w:lang w:val="bg-BG"/>
-        </w:rPr>
-      </w:pPr>
-      <w:r>
-        <w:rPr>
-          <w:noProof/>
-          <w:lang w:val="bg-BG"/>
+        </w:rPr>
+      </w:pPr>
+      <w:r>
+        <w:rPr>
+          <w:noProof/>
         </w:rPr>
         <w:t>Насоки</w:t>
       </w:r>
@@ -3294,7 +4621,7 @@
                     <pic:cNvPicPr/>
                   </pic:nvPicPr>
                   <pic:blipFill>
-                    <a:blip r:embed="rId16">
+                    <a:blip r:embed="rId21">
                       <a:extLst>
                         <a:ext uri="{28A0092B-C50C-407E-A947-70E740481C1C}">
                           <a14:useLocalDpi xmlns:a14="http://schemas.microsoft.com/office/drawing/2010/main" val="0"/>
@@ -3433,7 +4760,7 @@
                     <pic:cNvPicPr/>
                   </pic:nvPicPr>
                   <pic:blipFill>
-                    <a:blip r:embed="rId17">
+                    <a:blip r:embed="rId22">
                       <a:extLst>
                         <a:ext uri="{28A0092B-C50C-407E-A947-70E740481C1C}">
                           <a14:useLocalDpi xmlns:a14="http://schemas.microsoft.com/office/drawing/2010/main" val="0"/>
@@ -3479,6 +4806,7 @@
           <w:noProof/>
           <w:lang w:val="bg-BG"/>
         </w:rPr>
+        <w:lastRenderedPageBreak/>
         <w:t>Повторение на стринг</w:t>
       </w:r>
     </w:p>
@@ -3571,21 +4899,17 @@
         <w:pStyle w:val="Heading3"/>
         <w:rPr>
           <w:noProof/>
-          <w:lang w:val="bg-BG"/>
-        </w:rPr>
-      </w:pPr>
-      <w:r>
-        <w:rPr>
-          <w:noProof/>
-          <w:lang w:val="bg-BG"/>
-        </w:rPr>
-        <w:lastRenderedPageBreak/>
+        </w:rPr>
+      </w:pPr>
+      <w:r>
+        <w:rPr>
+          <w:noProof/>
+        </w:rPr>
         <w:t>Пример</w:t>
       </w:r>
       <w:r>
         <w:rPr>
           <w:noProof/>
-          <w:lang w:val="bg-BG"/>
         </w:rPr>
         <w:t>и</w:t>
       </w:r>
@@ -3802,13 +5126,11 @@
         <w:pStyle w:val="Heading3"/>
         <w:rPr>
           <w:noProof/>
-          <w:lang w:val="bg-BG"/>
-        </w:rPr>
-      </w:pPr>
-      <w:r>
-        <w:rPr>
-          <w:noProof/>
-          <w:lang w:val="bg-BG"/>
+        </w:rPr>
+      </w:pPr>
+      <w:r>
+        <w:rPr>
+          <w:noProof/>
         </w:rPr>
         <w:t>Насоки</w:t>
       </w:r>
@@ -3940,7 +5262,7 @@
                     <pic:cNvPicPr/>
                   </pic:nvPicPr>
                   <pic:blipFill>
-                    <a:blip r:embed="rId18">
+                    <a:blip r:embed="rId23">
                       <a:extLst>
                         <a:ext uri="{28A0092B-C50C-407E-A947-70E740481C1C}">
                           <a14:useLocalDpi xmlns:a14="http://schemas.microsoft.com/office/drawing/2010/main" val="0"/>
@@ -4097,20 +5419,17 @@
         <w:pStyle w:val="Heading3"/>
         <w:rPr>
           <w:noProof/>
-          <w:lang w:val="bg-BG"/>
-        </w:rPr>
-      </w:pPr>
-      <w:r>
-        <w:rPr>
-          <w:noProof/>
-          <w:lang w:val="bg-BG"/>
+        </w:rPr>
+      </w:pPr>
+      <w:r>
+        <w:rPr>
+          <w:noProof/>
         </w:rPr>
         <w:t>Пример</w:t>
       </w:r>
       <w:r>
         <w:rPr>
           <w:noProof/>
-          <w:lang w:val="bg-BG"/>
         </w:rPr>
         <w:t>и</w:t>
       </w:r>
@@ -4328,13 +5647,11 @@
         <w:pStyle w:val="Heading3"/>
         <w:rPr>
           <w:noProof/>
-          <w:lang w:val="bg-BG"/>
-        </w:rPr>
-      </w:pPr>
-      <w:r>
-        <w:rPr>
-          <w:noProof/>
-          <w:lang w:val="bg-BG"/>
+        </w:rPr>
+      </w:pPr>
+      <w:r>
+        <w:rPr>
+          <w:noProof/>
         </w:rPr>
         <w:t>Насоки</w:t>
       </w:r>
@@ -4511,7 +5828,7 @@
                     </pic:cNvPicPr>
                   </pic:nvPicPr>
                   <pic:blipFill rotWithShape="1">
-                    <a:blip r:embed="rId19">
+                    <a:blip r:embed="rId24">
                       <a:extLst>
                         <a:ext uri="{28A0092B-C50C-407E-A947-70E740481C1C}">
                           <a14:useLocalDpi xmlns:a14="http://schemas.microsoft.com/office/drawing/2010/main" val="0"/>
@@ -4737,13 +6054,11 @@
         <w:pStyle w:val="Heading3"/>
         <w:rPr>
           <w:noProof/>
-          <w:lang w:val="bg-BG"/>
-        </w:rPr>
-      </w:pPr>
-      <w:r>
-        <w:rPr>
-          <w:noProof/>
-          <w:lang w:val="bg-BG"/>
+        </w:rPr>
+      </w:pPr>
+      <w:r>
+        <w:rPr>
+          <w:noProof/>
         </w:rPr>
         <w:t>Примери</w:t>
       </w:r>
@@ -5305,13 +6620,11 @@
         <w:pStyle w:val="Heading3"/>
         <w:rPr>
           <w:noProof/>
-          <w:lang w:val="bg-BG"/>
-        </w:rPr>
-      </w:pPr>
-      <w:r>
-        <w:rPr>
-          <w:noProof/>
-          <w:lang w:val="bg-BG"/>
+        </w:rPr>
+      </w:pPr>
+      <w:r>
+        <w:rPr>
+          <w:noProof/>
         </w:rPr>
         <w:t>Примери</w:t>
       </w:r>
@@ -5947,13 +7260,11 @@
         <w:pStyle w:val="Heading3"/>
         <w:rPr>
           <w:noProof/>
-          <w:lang w:val="bg-BG"/>
-        </w:rPr>
-      </w:pPr>
-      <w:r>
-        <w:rPr>
-          <w:noProof/>
-          <w:lang w:val="bg-BG"/>
+        </w:rPr>
+      </w:pPr>
+      <w:r>
+        <w:rPr>
+          <w:noProof/>
         </w:rPr>
         <w:t>Примери</w:t>
       </w:r>
@@ -6208,13 +7519,11 @@
         <w:pStyle w:val="Heading3"/>
         <w:rPr>
           <w:noProof/>
-          <w:lang w:val="bg-BG"/>
-        </w:rPr>
-      </w:pPr>
-      <w:r>
-        <w:rPr>
-          <w:noProof/>
-          <w:lang w:val="bg-BG"/>
+        </w:rPr>
+      </w:pPr>
+      <w:r>
+        <w:rPr>
+          <w:noProof/>
         </w:rPr>
         <w:t>Насоки</w:t>
       </w:r>
@@ -6301,7 +7610,7 @@
                     <pic:cNvPicPr/>
                   </pic:nvPicPr>
                   <pic:blipFill>
-                    <a:blip r:embed="rId20">
+                    <a:blip r:embed="rId25">
                       <a:extLst>
                         <a:ext uri="{28A0092B-C50C-407E-A947-70E740481C1C}">
                           <a14:useLocalDpi xmlns:a14="http://schemas.microsoft.com/office/drawing/2010/main" val="0"/>
@@ -6393,13 +7702,11 @@
         <w:pStyle w:val="Heading3"/>
         <w:rPr>
           <w:noProof/>
-          <w:lang w:val="bg-BG"/>
-        </w:rPr>
-      </w:pPr>
-      <w:r>
-        <w:rPr>
-          <w:noProof/>
-          <w:lang w:val="bg-BG"/>
+        </w:rPr>
+      </w:pPr>
+      <w:r>
+        <w:rPr>
+          <w:noProof/>
         </w:rPr>
         <w:t>Примери</w:t>
       </w:r>
@@ -6795,13 +8102,11 @@
         <w:pStyle w:val="Heading3"/>
         <w:rPr>
           <w:noProof/>
-          <w:lang w:val="bg-BG"/>
-        </w:rPr>
-      </w:pPr>
-      <w:r>
-        <w:rPr>
-          <w:noProof/>
-          <w:lang w:val="bg-BG"/>
+        </w:rPr>
+      </w:pPr>
+      <w:r>
+        <w:rPr>
+          <w:noProof/>
         </w:rPr>
         <w:t>Примери</w:t>
       </w:r>
@@ -7139,13 +8444,11 @@
         <w:pStyle w:val="Heading3"/>
         <w:rPr>
           <w:noProof/>
-          <w:lang w:val="bg-BG"/>
-        </w:rPr>
-      </w:pPr>
-      <w:r>
-        <w:rPr>
-          <w:noProof/>
-          <w:lang w:val="bg-BG"/>
+        </w:rPr>
+      </w:pPr>
+      <w:r>
+        <w:rPr>
+          <w:noProof/>
         </w:rPr>
         <w:t>Примери</w:t>
       </w:r>
@@ -7834,13 +9137,11 @@
         <w:pStyle w:val="Heading3"/>
         <w:rPr>
           <w:noProof/>
-          <w:lang w:val="bg-BG"/>
-        </w:rPr>
-      </w:pPr>
-      <w:r>
-        <w:rPr>
-          <w:noProof/>
-          <w:lang w:val="bg-BG"/>
+        </w:rPr>
+      </w:pPr>
+      <w:r>
+        <w:rPr>
+          <w:noProof/>
         </w:rPr>
         <w:lastRenderedPageBreak/>
         <w:t>Примери</w:t>
@@ -8113,13 +9414,11 @@
         <w:pStyle w:val="Heading3"/>
         <w:rPr>
           <w:noProof/>
-          <w:lang w:val="bg-BG"/>
-        </w:rPr>
-      </w:pPr>
-      <w:r>
-        <w:rPr>
-          <w:noProof/>
-          <w:lang w:val="bg-BG"/>
+        </w:rPr>
+      </w:pPr>
+      <w:r>
+        <w:rPr>
+          <w:noProof/>
         </w:rPr>
         <w:t>Насоки</w:t>
       </w:r>
@@ -8292,13 +9591,11 @@
         <w:pStyle w:val="Heading3"/>
         <w:rPr>
           <w:noProof/>
-          <w:lang w:val="bg-BG"/>
-        </w:rPr>
-      </w:pPr>
-      <w:r>
-        <w:rPr>
-          <w:noProof/>
-          <w:lang w:val="bg-BG"/>
+        </w:rPr>
+      </w:pPr>
+      <w:r>
+        <w:rPr>
+          <w:noProof/>
         </w:rPr>
         <w:t>Примери</w:t>
       </w:r>
@@ -8567,7 +9864,7 @@
         </w:rPr>
         <w:t xml:space="preserve"> </w:t>
       </w:r>
-      <w:hyperlink r:id="rId21" w:history="1">
+      <w:hyperlink r:id="rId26" w:history="1">
         <w:proofErr w:type="spellStart"/>
         <w:r>
           <w:rPr>
@@ -8669,13 +9966,11 @@
         <w:pStyle w:val="Heading3"/>
         <w:rPr>
           <w:noProof/>
-          <w:lang w:val="bg-BG"/>
-        </w:rPr>
-      </w:pPr>
-      <w:r>
-        <w:rPr>
-          <w:noProof/>
-          <w:lang w:val="bg-BG"/>
+        </w:rPr>
+      </w:pPr>
+      <w:r>
+        <w:rPr>
+          <w:noProof/>
         </w:rPr>
         <w:t>Примери</w:t>
       </w:r>
@@ -9000,23 +10295,13 @@
           <w:lang w:val="bg-BG"/>
         </w:rPr>
       </w:pPr>
-      <w:proofErr w:type="spellStart"/>
-      <w:r>
-        <w:rPr>
-          <w:b/>
-          <w:bCs/>
-          <w:lang w:val="bg-BG"/>
-        </w:rPr>
-        <w:t>Палиндром</w:t>
-      </w:r>
-      <w:proofErr w:type="spellEnd"/>
-      <w:r>
-        <w:rPr>
-          <w:b/>
-          <w:bCs/>
-          <w:lang w:val="bg-BG"/>
-        </w:rPr>
-        <w:t xml:space="preserve"> </w:t>
+      <w:r>
+        <w:rPr>
+          <w:b/>
+          <w:bCs/>
+          <w:lang w:val="bg-BG"/>
+        </w:rPr>
+        <w:t xml:space="preserve">Палиндром </w:t>
       </w:r>
       <w:r>
         <w:rPr>
@@ -9199,13 +10484,11 @@
         <w:pStyle w:val="Heading3"/>
         <w:rPr>
           <w:noProof/>
-          <w:lang w:val="bg-BG"/>
-        </w:rPr>
-      </w:pPr>
-      <w:r>
-        <w:rPr>
-          <w:noProof/>
-          <w:lang w:val="bg-BG"/>
+        </w:rPr>
+      </w:pPr>
+      <w:r>
+        <w:rPr>
+          <w:noProof/>
         </w:rPr>
         <w:lastRenderedPageBreak/>
         <w:t>Примери</w:t>
@@ -9967,13 +11250,11 @@
         <w:pStyle w:val="Heading3"/>
         <w:rPr>
           <w:noProof/>
-          <w:lang w:val="bg-BG"/>
-        </w:rPr>
-      </w:pPr>
-      <w:r>
-        <w:rPr>
-          <w:noProof/>
-          <w:lang w:val="bg-BG"/>
+        </w:rPr>
+      </w:pPr>
+      <w:r>
+        <w:rPr>
+          <w:noProof/>
         </w:rPr>
         <w:t>Примери</w:t>
       </w:r>
@@ -11512,13 +12793,11 @@
         <w:pStyle w:val="Heading3"/>
         <w:rPr>
           <w:noProof/>
-          <w:lang w:val="bg-BG"/>
-        </w:rPr>
-      </w:pPr>
-      <w:r>
-        <w:rPr>
-          <w:noProof/>
-          <w:lang w:val="bg-BG"/>
+        </w:rPr>
+      </w:pPr>
+      <w:r>
+        <w:rPr>
+          <w:noProof/>
         </w:rPr>
         <w:t>Вход</w:t>
       </w:r>
@@ -11713,13 +12992,13 @@
         <w:pStyle w:val="Heading3"/>
         <w:rPr>
           <w:noProof/>
-          <w:lang w:val="bg-BG" w:eastAsia="ja-JP"/>
-        </w:rPr>
-      </w:pPr>
-      <w:r>
-        <w:rPr>
-          <w:noProof/>
-          <w:lang w:val="bg-BG" w:eastAsia="ja-JP"/>
+          <w:lang w:eastAsia="ja-JP"/>
+        </w:rPr>
+      </w:pPr>
+      <w:r>
+        <w:rPr>
+          <w:noProof/>
+          <w:lang w:eastAsia="ja-JP"/>
         </w:rPr>
         <w:t>Изход</w:t>
       </w:r>
@@ -11867,13 +13146,11 @@
         <w:pStyle w:val="Heading3"/>
         <w:rPr>
           <w:noProof/>
-          <w:lang w:val="bg-BG"/>
-        </w:rPr>
-      </w:pPr>
-      <w:r>
-        <w:rPr>
-          <w:noProof/>
-          <w:lang w:val="bg-BG"/>
+        </w:rPr>
+      </w:pPr>
+      <w:r>
+        <w:rPr>
+          <w:noProof/>
         </w:rPr>
         <w:t>Забележки</w:t>
       </w:r>
@@ -12094,13 +13371,13 @@
         <w:pStyle w:val="Heading3"/>
         <w:rPr>
           <w:noProof/>
-          <w:lang w:val="bg-BG" w:eastAsia="ja-JP"/>
-        </w:rPr>
-      </w:pPr>
-      <w:r>
-        <w:rPr>
-          <w:noProof/>
-          <w:lang w:val="bg-BG" w:eastAsia="ja-JP"/>
+          <w:lang w:eastAsia="ja-JP"/>
+        </w:rPr>
+      </w:pPr>
+      <w:r>
+        <w:rPr>
+          <w:noProof/>
+          <w:lang w:eastAsia="ja-JP"/>
         </w:rPr>
         <w:t>Примери</w:t>
       </w:r>
@@ -13023,8 +14300,8 @@
       </w:pPr>
     </w:p>
     <w:sectPr>
-      <w:headerReference w:type="default" r:id="rId22"/>
-      <w:footerReference w:type="default" r:id="rId23"/>
+      <w:headerReference w:type="default" r:id="rId27"/>
+      <w:footerReference w:type="default" r:id="rId28"/>
       <w:pgSz w:w="11909" w:h="16834" w:code="9"/>
       <w:pgMar w:top="567" w:right="737" w:bottom="1077" w:left="737" w:header="567" w:footer="794" w:gutter="0"/>
       <w:cols w:space="720"/>
@@ -13035,7 +14312,7 @@
 </file>
 
 <file path=word/endnotes.xml><?xml version="1.0" encoding="utf-8"?>
-<w:endnotes xmlns:wpc="http://schemas.microsoft.com/office/word/2010/wordprocessingCanvas" xmlns:cx="http://schemas.microsoft.com/office/drawing/2014/chartex" xmlns:cx1="http://schemas.microsoft.com/office/drawing/2015/9/8/chartex" xmlns:cx2="http://schemas.microsoft.com/office/drawing/2015/10/21/chartex" xmlns:cx3="http://schemas.microsoft.com/office/drawing/2016/5/9/chartex" xmlns:cx4="http://schemas.microsoft.com/office/drawing/2016/5/10/chartex" xmlns:cx5="http://schemas.microsoft.com/office/drawing/2016/5/11/chartex" xmlns:cx6="http://schemas.microsoft.com/office/drawing/2016/5/12/chartex" xmlns:cx7="http://schemas.microsoft.com/office/drawing/2016/5/13/chartex" xmlns:cx8="http://schemas.microsoft.com/office/drawing/2016/5/14/chartex" xmlns:mc="http://schemas.openxmlformats.org/markup-compatibility/2006" xmlns:aink="http://schemas.microsoft.com/office/drawing/2016/ink" xmlns:am3d="http://schemas.microsoft.com/office/drawing/2017/model3d" xmlns:o="urn:schemas-microsoft-com:office:office" xmlns:oel="http://schemas.microsoft.com/office/2019/extlst" xmlns:r="http://schemas.openxmlformats.org/officeDocument/2006/relationships" xmlns:m="http://schemas.openxmlformats.org/officeDocument/2006/math" xmlns:v="urn:schemas-microsoft-com:vml" xmlns:wp14="http://schemas.microsoft.com/office/word/2010/wordprocessingDrawing" xmlns:wp="http://schemas.openxmlformats.org/drawingml/2006/wordprocessingDrawing" xmlns:w10="urn:schemas-microsoft-com:office:word" xmlns:w="http://schemas.openxmlformats.org/wordprocessingml/2006/main" xmlns:w14="http://schemas.microsoft.com/office/word/2010/wordml" xmlns:w15="http://schemas.microsoft.com/office/word/2012/wordml" xmlns:w16cex="http://schemas.microsoft.com/office/word/2018/wordml/cex" xmlns:w16cid="http://schemas.microsoft.com/office/word/2016/wordml/cid" xmlns:w16="http://schemas.microsoft.com/office/word/2018/wordml" xmlns:w16sdtdh="http://schemas.microsoft.com/office/word/2020/wordml/sdtdatahash" xmlns:w16se="http://schemas.microsoft.com/office/word/2015/wordml/symex" xmlns:wpg="http://schemas.microsoft.com/office/word/2010/wordprocessingGroup" xmlns:wpi="http://schemas.microsoft.com/office/word/2010/wordprocessingInk" xmlns:wne="http://schemas.microsoft.com/office/word/2006/wordml" xmlns:wps="http://schemas.microsoft.com/office/word/2010/wordprocessingShape" mc:Ignorable="w14 w15 w16se w16cid w16 w16cex w16sdtdh wp14">
+<w:endnotes xmlns:wpc="http://schemas.microsoft.com/office/word/2010/wordprocessingCanvas" xmlns:cx="http://schemas.microsoft.com/office/drawing/2014/chartex" xmlns:cx1="http://schemas.microsoft.com/office/drawing/2015/9/8/chartex" xmlns:cx2="http://schemas.microsoft.com/office/drawing/2015/10/21/chartex" xmlns:cx3="http://schemas.microsoft.com/office/drawing/2016/5/9/chartex" xmlns:cx4="http://schemas.microsoft.com/office/drawing/2016/5/10/chartex" xmlns:cx5="http://schemas.microsoft.com/office/drawing/2016/5/11/chartex" xmlns:cx6="http://schemas.microsoft.com/office/drawing/2016/5/12/chartex" xmlns:cx7="http://schemas.microsoft.com/office/drawing/2016/5/13/chartex" xmlns:cx8="http://schemas.microsoft.com/office/drawing/2016/5/14/chartex" xmlns:mc="http://schemas.openxmlformats.org/markup-compatibility/2006" xmlns:aink="http://schemas.microsoft.com/office/drawing/2016/ink" xmlns:am3d="http://schemas.microsoft.com/office/drawing/2017/model3d" xmlns:o="urn:schemas-microsoft-com:office:office" xmlns:oel="http://schemas.microsoft.com/office/2019/extlst" xmlns:r="http://schemas.openxmlformats.org/officeDocument/2006/relationships" xmlns:m="http://schemas.openxmlformats.org/officeDocument/2006/math" xmlns:v="urn:schemas-microsoft-com:vml" xmlns:wp14="http://schemas.microsoft.com/office/word/2010/wordprocessingDrawing" xmlns:wp="http://schemas.openxmlformats.org/drawingml/2006/wordprocessingDrawing" xmlns:w10="urn:schemas-microsoft-com:office:word" xmlns:w="http://schemas.openxmlformats.org/wordprocessingml/2006/main" xmlns:w14="http://schemas.microsoft.com/office/word/2010/wordml" xmlns:w15="http://schemas.microsoft.com/office/word/2012/wordml" xmlns:w16cex="http://schemas.microsoft.com/office/word/2018/wordml/cex" xmlns:w16cid="http://schemas.microsoft.com/office/word/2016/wordml/cid" xmlns:w16="http://schemas.microsoft.com/office/word/2018/wordml" xmlns:w16du="http://schemas.microsoft.com/office/word/2023/wordml/word16du" xmlns:w16sdtdh="http://schemas.microsoft.com/office/word/2020/wordml/sdtdatahash" xmlns:w16se="http://schemas.microsoft.com/office/word/2015/wordml/symex" xmlns:wpg="http://schemas.microsoft.com/office/word/2010/wordprocessingGroup" xmlns:wpi="http://schemas.microsoft.com/office/word/2010/wordprocessingInk" xmlns:wne="http://schemas.microsoft.com/office/word/2006/wordml" xmlns:wps="http://schemas.microsoft.com/office/word/2010/wordprocessingShape" mc:Ignorable="w14 w15 w16se w16cid w16 w16cex w16sdtdh wp14">
   <w:endnote w:type="separator" w:id="-1">
     <w:p>
       <w:pPr>
@@ -13060,7 +14337,7 @@
 </file>
 
 <file path=word/footer1.xml><?xml version="1.0" encoding="utf-8"?>
-<w:ftr xmlns:wpc="http://schemas.microsoft.com/office/word/2010/wordprocessingCanvas" xmlns:cx="http://schemas.microsoft.com/office/drawing/2014/chartex" xmlns:cx1="http://schemas.microsoft.com/office/drawing/2015/9/8/chartex" xmlns:cx2="http://schemas.microsoft.com/office/drawing/2015/10/21/chartex" xmlns:cx3="http://schemas.microsoft.com/office/drawing/2016/5/9/chartex" xmlns:cx4="http://schemas.microsoft.com/office/drawing/2016/5/10/chartex" xmlns:cx5="http://schemas.microsoft.com/office/drawing/2016/5/11/chartex" xmlns:cx6="http://schemas.microsoft.com/office/drawing/2016/5/12/chartex" xmlns:cx7="http://schemas.microsoft.com/office/drawing/2016/5/13/chartex" xmlns:cx8="http://schemas.microsoft.com/office/drawing/2016/5/14/chartex" xmlns:mc="http://schemas.openxmlformats.org/markup-compatibility/2006" xmlns:aink="http://schemas.microsoft.com/office/drawing/2016/ink" xmlns:am3d="http://schemas.microsoft.com/office/drawing/2017/model3d" xmlns:o="urn:schemas-microsoft-com:office:office" xmlns:oel="http://schemas.microsoft.com/office/2019/extlst" xmlns:r="http://schemas.openxmlformats.org/officeDocument/2006/relationships" xmlns:m="http://schemas.openxmlformats.org/officeDocument/2006/math" xmlns:v="urn:schemas-microsoft-com:vml" xmlns:wp14="http://schemas.microsoft.com/office/word/2010/wordprocessingDrawing" xmlns:wp="http://schemas.openxmlformats.org/drawingml/2006/wordprocessingDrawing" xmlns:w10="urn:schemas-microsoft-com:office:word" xmlns:w="http://schemas.openxmlformats.org/wordprocessingml/2006/main" xmlns:w14="http://schemas.microsoft.com/office/word/2010/wordml" xmlns:w15="http://schemas.microsoft.com/office/word/2012/wordml" xmlns:w16cex="http://schemas.microsoft.com/office/word/2018/wordml/cex" xmlns:w16cid="http://schemas.microsoft.com/office/word/2016/wordml/cid" xmlns:w16="http://schemas.microsoft.com/office/word/2018/wordml" xmlns:w16sdtdh="http://schemas.microsoft.com/office/word/2020/wordml/sdtdatahash" xmlns:w16se="http://schemas.microsoft.com/office/word/2015/wordml/symex" xmlns:wpg="http://schemas.microsoft.com/office/word/2010/wordprocessingGroup" xmlns:wpi="http://schemas.microsoft.com/office/word/2010/wordprocessingInk" xmlns:wne="http://schemas.microsoft.com/office/word/2006/wordml" xmlns:wps="http://schemas.microsoft.com/office/word/2010/wordprocessingShape" mc:Ignorable="w14 w15 w16se w16cid w16 w16cex w16sdtdh wp14">
+<w:ftr xmlns:wpc="http://schemas.microsoft.com/office/word/2010/wordprocessingCanvas" xmlns:cx="http://schemas.microsoft.com/office/drawing/2014/chartex" xmlns:cx1="http://schemas.microsoft.com/office/drawing/2015/9/8/chartex" xmlns:cx2="http://schemas.microsoft.com/office/drawing/2015/10/21/chartex" xmlns:cx3="http://schemas.microsoft.com/office/drawing/2016/5/9/chartex" xmlns:cx4="http://schemas.microsoft.com/office/drawing/2016/5/10/chartex" xmlns:cx5="http://schemas.microsoft.com/office/drawing/2016/5/11/chartex" xmlns:cx6="http://schemas.microsoft.com/office/drawing/2016/5/12/chartex" xmlns:cx7="http://schemas.microsoft.com/office/drawing/2016/5/13/chartex" xmlns:cx8="http://schemas.microsoft.com/office/drawing/2016/5/14/chartex" xmlns:mc="http://schemas.openxmlformats.org/markup-compatibility/2006" xmlns:aink="http://schemas.microsoft.com/office/drawing/2016/ink" xmlns:am3d="http://schemas.microsoft.com/office/drawing/2017/model3d" xmlns:o="urn:schemas-microsoft-com:office:office" xmlns:oel="http://schemas.microsoft.com/office/2019/extlst" xmlns:r="http://schemas.openxmlformats.org/officeDocument/2006/relationships" xmlns:m="http://schemas.openxmlformats.org/officeDocument/2006/math" xmlns:v="urn:schemas-microsoft-com:vml" xmlns:wp14="http://schemas.microsoft.com/office/word/2010/wordprocessingDrawing" xmlns:wp="http://schemas.openxmlformats.org/drawingml/2006/wordprocessingDrawing" xmlns:w10="urn:schemas-microsoft-com:office:word" xmlns:w="http://schemas.openxmlformats.org/wordprocessingml/2006/main" xmlns:w14="http://schemas.microsoft.com/office/word/2010/wordml" xmlns:w15="http://schemas.microsoft.com/office/word/2012/wordml" xmlns:w16cex="http://schemas.microsoft.com/office/word/2018/wordml/cex" xmlns:w16cid="http://schemas.microsoft.com/office/word/2016/wordml/cid" xmlns:w16="http://schemas.microsoft.com/office/word/2018/wordml" xmlns:w16du="http://schemas.microsoft.com/office/word/2023/wordml/word16du" xmlns:w16sdtdh="http://schemas.microsoft.com/office/word/2020/wordml/sdtdatahash" xmlns:w16se="http://schemas.microsoft.com/office/word/2015/wordml/symex" xmlns:wpg="http://schemas.microsoft.com/office/word/2010/wordprocessingGroup" xmlns:wpi="http://schemas.microsoft.com/office/word/2010/wordprocessingInk" xmlns:wne="http://schemas.microsoft.com/office/word/2006/wordml" xmlns:wps="http://schemas.microsoft.com/office/word/2010/wordprocessingShape" mc:Ignorable="w14 w15 w16se w16cid w16 w16cex w16sdtdh wp14">
   <w:p>
     <w:pPr>
       <w:pStyle w:val="Footer"/>
@@ -14090,7 +15367,7 @@
                               <pic:pic xmlns:pic="http://schemas.openxmlformats.org/drawingml/2006/picture">
                                 <pic:nvPicPr>
                                   <pic:cNvPr id="3" name="Picture 3">
-                                    <a:hlinkClick r:id="rId20"/>
+                                    <a:hlinkClick r:id="rId1"/>
                                   </pic:cNvPr>
                                   <pic:cNvPicPr>
                                     <a:picLocks noChangeAspect="1" noChangeArrowheads="1"/>
@@ -15048,7 +16325,7 @@
 </file>
 
 <file path=word/footnotes.xml><?xml version="1.0" encoding="utf-8"?>
-<w:footnotes xmlns:wpc="http://schemas.microsoft.com/office/word/2010/wordprocessingCanvas" xmlns:cx="http://schemas.microsoft.com/office/drawing/2014/chartex" xmlns:cx1="http://schemas.microsoft.com/office/drawing/2015/9/8/chartex" xmlns:cx2="http://schemas.microsoft.com/office/drawing/2015/10/21/chartex" xmlns:cx3="http://schemas.microsoft.com/office/drawing/2016/5/9/chartex" xmlns:cx4="http://schemas.microsoft.com/office/drawing/2016/5/10/chartex" xmlns:cx5="http://schemas.microsoft.com/office/drawing/2016/5/11/chartex" xmlns:cx6="http://schemas.microsoft.com/office/drawing/2016/5/12/chartex" xmlns:cx7="http://schemas.microsoft.com/office/drawing/2016/5/13/chartex" xmlns:cx8="http://schemas.microsoft.com/office/drawing/2016/5/14/chartex" xmlns:mc="http://schemas.openxmlformats.org/markup-compatibility/2006" xmlns:aink="http://schemas.microsoft.com/office/drawing/2016/ink" xmlns:am3d="http://schemas.microsoft.com/office/drawing/2017/model3d" xmlns:o="urn:schemas-microsoft-com:office:office" xmlns:oel="http://schemas.microsoft.com/office/2019/extlst" xmlns:r="http://schemas.openxmlformats.org/officeDocument/2006/relationships" xmlns:m="http://schemas.openxmlformats.org/officeDocument/2006/math" xmlns:v="urn:schemas-microsoft-com:vml" xmlns:wp14="http://schemas.microsoft.com/office/word/2010/wordprocessingDrawing" xmlns:wp="http://schemas.openxmlformats.org/drawingml/2006/wordprocessingDrawing" xmlns:w10="urn:schemas-microsoft-com:office:word" xmlns:w="http://schemas.openxmlformats.org/wordprocessingml/2006/main" xmlns:w14="http://schemas.microsoft.com/office/word/2010/wordml" xmlns:w15="http://schemas.microsoft.com/office/word/2012/wordml" xmlns:w16cex="http://schemas.microsoft.com/office/word/2018/wordml/cex" xmlns:w16cid="http://schemas.microsoft.com/office/word/2016/wordml/cid" xmlns:w16="http://schemas.microsoft.com/office/word/2018/wordml" xmlns:w16sdtdh="http://schemas.microsoft.com/office/word/2020/wordml/sdtdatahash" xmlns:w16se="http://schemas.microsoft.com/office/word/2015/wordml/symex" xmlns:wpg="http://schemas.microsoft.com/office/word/2010/wordprocessingGroup" xmlns:wpi="http://schemas.microsoft.com/office/word/2010/wordprocessingInk" xmlns:wne="http://schemas.microsoft.com/office/word/2006/wordml" xmlns:wps="http://schemas.microsoft.com/office/word/2010/wordprocessingShape" mc:Ignorable="w14 w15 w16se w16cid w16 w16cex w16sdtdh wp14">
+<w:footnotes xmlns:wpc="http://schemas.microsoft.com/office/word/2010/wordprocessingCanvas" xmlns:cx="http://schemas.microsoft.com/office/drawing/2014/chartex" xmlns:cx1="http://schemas.microsoft.com/office/drawing/2015/9/8/chartex" xmlns:cx2="http://schemas.microsoft.com/office/drawing/2015/10/21/chartex" xmlns:cx3="http://schemas.microsoft.com/office/drawing/2016/5/9/chartex" xmlns:cx4="http://schemas.microsoft.com/office/drawing/2016/5/10/chartex" xmlns:cx5="http://schemas.microsoft.com/office/drawing/2016/5/11/chartex" xmlns:cx6="http://schemas.microsoft.com/office/drawing/2016/5/12/chartex" xmlns:cx7="http://schemas.microsoft.com/office/drawing/2016/5/13/chartex" xmlns:cx8="http://schemas.microsoft.com/office/drawing/2016/5/14/chartex" xmlns:mc="http://schemas.openxmlformats.org/markup-compatibility/2006" xmlns:aink="http://schemas.microsoft.com/office/drawing/2016/ink" xmlns:am3d="http://schemas.microsoft.com/office/drawing/2017/model3d" xmlns:o="urn:schemas-microsoft-com:office:office" xmlns:oel="http://schemas.microsoft.com/office/2019/extlst" xmlns:r="http://schemas.openxmlformats.org/officeDocument/2006/relationships" xmlns:m="http://schemas.openxmlformats.org/officeDocument/2006/math" xmlns:v="urn:schemas-microsoft-com:vml" xmlns:wp14="http://schemas.microsoft.com/office/word/2010/wordprocessingDrawing" xmlns:wp="http://schemas.openxmlformats.org/drawingml/2006/wordprocessingDrawing" xmlns:w10="urn:schemas-microsoft-com:office:word" xmlns:w="http://schemas.openxmlformats.org/wordprocessingml/2006/main" xmlns:w14="http://schemas.microsoft.com/office/word/2010/wordml" xmlns:w15="http://schemas.microsoft.com/office/word/2012/wordml" xmlns:w16cex="http://schemas.microsoft.com/office/word/2018/wordml/cex" xmlns:w16cid="http://schemas.microsoft.com/office/word/2016/wordml/cid" xmlns:w16="http://schemas.microsoft.com/office/word/2018/wordml" xmlns:w16du="http://schemas.microsoft.com/office/word/2023/wordml/word16du" xmlns:w16sdtdh="http://schemas.microsoft.com/office/word/2020/wordml/sdtdatahash" xmlns:w16se="http://schemas.microsoft.com/office/word/2015/wordml/symex" xmlns:wpg="http://schemas.microsoft.com/office/word/2010/wordprocessingGroup" xmlns:wpi="http://schemas.microsoft.com/office/word/2010/wordprocessingInk" xmlns:wne="http://schemas.microsoft.com/office/word/2006/wordml" xmlns:wps="http://schemas.microsoft.com/office/word/2010/wordprocessingShape" mc:Ignorable="w14 w15 w16se w16cid w16 w16cex w16sdtdh wp14">
   <w:footnote w:type="separator" w:id="-1">
     <w:p>
       <w:pPr>
@@ -15073,7 +16350,7 @@
 </file>
 
 <file path=word/header1.xml><?xml version="1.0" encoding="utf-8"?>
-<w:hdr xmlns:wpc="http://schemas.microsoft.com/office/word/2010/wordprocessingCanvas" xmlns:cx="http://schemas.microsoft.com/office/drawing/2014/chartex" xmlns:cx1="http://schemas.microsoft.com/office/drawing/2015/9/8/chartex" xmlns:cx2="http://schemas.microsoft.com/office/drawing/2015/10/21/chartex" xmlns:cx3="http://schemas.microsoft.com/office/drawing/2016/5/9/chartex" xmlns:cx4="http://schemas.microsoft.com/office/drawing/2016/5/10/chartex" xmlns:cx5="http://schemas.microsoft.com/office/drawing/2016/5/11/chartex" xmlns:cx6="http://schemas.microsoft.com/office/drawing/2016/5/12/chartex" xmlns:cx7="http://schemas.microsoft.com/office/drawing/2016/5/13/chartex" xmlns:cx8="http://schemas.microsoft.com/office/drawing/2016/5/14/chartex" xmlns:mc="http://schemas.openxmlformats.org/markup-compatibility/2006" xmlns:aink="http://schemas.microsoft.com/office/drawing/2016/ink" xmlns:am3d="http://schemas.microsoft.com/office/drawing/2017/model3d" xmlns:o="urn:schemas-microsoft-com:office:office" xmlns:oel="http://schemas.microsoft.com/office/2019/extlst" xmlns:r="http://schemas.openxmlformats.org/officeDocument/2006/relationships" xmlns:m="http://schemas.openxmlformats.org/officeDocument/2006/math" xmlns:v="urn:schemas-microsoft-com:vml" xmlns:wp14="http://schemas.microsoft.com/office/word/2010/wordprocessingDrawing" xmlns:wp="http://schemas.openxmlformats.org/drawingml/2006/wordprocessingDrawing" xmlns:w10="urn:schemas-microsoft-com:office:word" xmlns:w="http://schemas.openxmlformats.org/wordprocessingml/2006/main" xmlns:w14="http://schemas.microsoft.com/office/word/2010/wordml" xmlns:w15="http://schemas.microsoft.com/office/word/2012/wordml" xmlns:w16cex="http://schemas.microsoft.com/office/word/2018/wordml/cex" xmlns:w16cid="http://schemas.microsoft.com/office/word/2016/wordml/cid" xmlns:w16="http://schemas.microsoft.com/office/word/2018/wordml" xmlns:w16sdtdh="http://schemas.microsoft.com/office/word/2020/wordml/sdtdatahash" xmlns:w16se="http://schemas.microsoft.com/office/word/2015/wordml/symex" xmlns:wpg="http://schemas.microsoft.com/office/word/2010/wordprocessingGroup" xmlns:wpi="http://schemas.microsoft.com/office/word/2010/wordprocessingInk" xmlns:wne="http://schemas.microsoft.com/office/word/2006/wordml" xmlns:wps="http://schemas.microsoft.com/office/word/2010/wordprocessingShape" mc:Ignorable="w14 w15 w16se w16cid w16 w16cex w16sdtdh wp14">
+<w:hdr xmlns:wpc="http://schemas.microsoft.com/office/word/2010/wordprocessingCanvas" xmlns:cx="http://schemas.microsoft.com/office/drawing/2014/chartex" xmlns:cx1="http://schemas.microsoft.com/office/drawing/2015/9/8/chartex" xmlns:cx2="http://schemas.microsoft.com/office/drawing/2015/10/21/chartex" xmlns:cx3="http://schemas.microsoft.com/office/drawing/2016/5/9/chartex" xmlns:cx4="http://schemas.microsoft.com/office/drawing/2016/5/10/chartex" xmlns:cx5="http://schemas.microsoft.com/office/drawing/2016/5/11/chartex" xmlns:cx6="http://schemas.microsoft.com/office/drawing/2016/5/12/chartex" xmlns:cx7="http://schemas.microsoft.com/office/drawing/2016/5/13/chartex" xmlns:cx8="http://schemas.microsoft.com/office/drawing/2016/5/14/chartex" xmlns:mc="http://schemas.openxmlformats.org/markup-compatibility/2006" xmlns:aink="http://schemas.microsoft.com/office/drawing/2016/ink" xmlns:am3d="http://schemas.microsoft.com/office/drawing/2017/model3d" xmlns:o="urn:schemas-microsoft-com:office:office" xmlns:oel="http://schemas.microsoft.com/office/2019/extlst" xmlns:r="http://schemas.openxmlformats.org/officeDocument/2006/relationships" xmlns:m="http://schemas.openxmlformats.org/officeDocument/2006/math" xmlns:v="urn:schemas-microsoft-com:vml" xmlns:wp14="http://schemas.microsoft.com/office/word/2010/wordprocessingDrawing" xmlns:wp="http://schemas.openxmlformats.org/drawingml/2006/wordprocessingDrawing" xmlns:w10="urn:schemas-microsoft-com:office:word" xmlns:w="http://schemas.openxmlformats.org/wordprocessingml/2006/main" xmlns:w14="http://schemas.microsoft.com/office/word/2010/wordml" xmlns:w15="http://schemas.microsoft.com/office/word/2012/wordml" xmlns:w16cex="http://schemas.microsoft.com/office/word/2018/wordml/cex" xmlns:w16cid="http://schemas.microsoft.com/office/word/2016/wordml/cid" xmlns:w16="http://schemas.microsoft.com/office/word/2018/wordml" xmlns:w16du="http://schemas.microsoft.com/office/word/2023/wordml/word16du" xmlns:w16sdtdh="http://schemas.microsoft.com/office/word/2020/wordml/sdtdatahash" xmlns:w16se="http://schemas.microsoft.com/office/word/2015/wordml/symex" xmlns:wpg="http://schemas.microsoft.com/office/word/2010/wordprocessingGroup" xmlns:wpi="http://schemas.microsoft.com/office/word/2010/wordprocessingInk" xmlns:wne="http://schemas.microsoft.com/office/word/2006/wordml" xmlns:wps="http://schemas.microsoft.com/office/word/2010/wordprocessingShape" mc:Ignorable="w14 w15 w16se w16cid w16 w16cex w16sdtdh wp14">
   <w:p>
     <w:pPr>
       <w:pStyle w:val="Header"/>
@@ -15084,7 +16361,7 @@
 </file>
 
 <file path=word/numbering.xml><?xml version="1.0" encoding="utf-8"?>
-<w:numbering xmlns:wpc="http://schemas.microsoft.com/office/word/2010/wordprocessingCanvas" xmlns:cx="http://schemas.microsoft.com/office/drawing/2014/chartex" xmlns:cx1="http://schemas.microsoft.com/office/drawing/2015/9/8/chartex" xmlns:cx2="http://schemas.microsoft.com/office/drawing/2015/10/21/chartex" xmlns:cx3="http://schemas.microsoft.com/office/drawing/2016/5/9/chartex" xmlns:cx4="http://schemas.microsoft.com/office/drawing/2016/5/10/chartex" xmlns:cx5="http://schemas.microsoft.com/office/drawing/2016/5/11/chartex" xmlns:cx6="http://schemas.microsoft.com/office/drawing/2016/5/12/chartex" xmlns:cx7="http://schemas.microsoft.com/office/drawing/2016/5/13/chartex" xmlns:cx8="http://schemas.microsoft.com/office/drawing/2016/5/14/chartex" xmlns:mc="http://schemas.openxmlformats.org/markup-compatibility/2006" xmlns:aink="http://schemas.microsoft.com/office/drawing/2016/ink" xmlns:am3d="http://schemas.microsoft.com/office/drawing/2017/model3d" xmlns:o="urn:schemas-microsoft-com:office:office" xmlns:oel="http://schemas.microsoft.com/office/2019/extlst" xmlns:r="http://schemas.openxmlformats.org/officeDocument/2006/relationships" xmlns:m="http://schemas.openxmlformats.org/officeDocument/2006/math" xmlns:v="urn:schemas-microsoft-com:vml" xmlns:wp14="http://schemas.microsoft.com/office/word/2010/wordprocessingDrawing" xmlns:wp="http://schemas.openxmlformats.org/drawingml/2006/wordprocessingDrawing" xmlns:w10="urn:schemas-microsoft-com:office:word" xmlns:w="http://schemas.openxmlformats.org/wordprocessingml/2006/main" xmlns:w14="http://schemas.microsoft.com/office/word/2010/wordml" xmlns:w15="http://schemas.microsoft.com/office/word/2012/wordml" xmlns:w16cex="http://schemas.microsoft.com/office/word/2018/wordml/cex" xmlns:w16cid="http://schemas.microsoft.com/office/word/2016/wordml/cid" xmlns:w16="http://schemas.microsoft.com/office/word/2018/wordml" xmlns:w16sdtdh="http://schemas.microsoft.com/office/word/2020/wordml/sdtdatahash" xmlns:w16se="http://schemas.microsoft.com/office/word/2015/wordml/symex" xmlns:wpg="http://schemas.microsoft.com/office/word/2010/wordprocessingGroup" xmlns:wpi="http://schemas.microsoft.com/office/word/2010/wordprocessingInk" xmlns:wne="http://schemas.microsoft.com/office/word/2006/wordml" xmlns:wps="http://schemas.microsoft.com/office/word/2010/wordprocessingShape" mc:Ignorable="w14 w15 w16se w16cid w16 w16cex w16sdtdh wp14">
+<w:numbering xmlns:wpc="http://schemas.microsoft.com/office/word/2010/wordprocessingCanvas" xmlns:cx="http://schemas.microsoft.com/office/drawing/2014/chartex" xmlns:cx1="http://schemas.microsoft.com/office/drawing/2015/9/8/chartex" xmlns:cx2="http://schemas.microsoft.com/office/drawing/2015/10/21/chartex" xmlns:cx3="http://schemas.microsoft.com/office/drawing/2016/5/9/chartex" xmlns:cx4="http://schemas.microsoft.com/office/drawing/2016/5/10/chartex" xmlns:cx5="http://schemas.microsoft.com/office/drawing/2016/5/11/chartex" xmlns:cx6="http://schemas.microsoft.com/office/drawing/2016/5/12/chartex" xmlns:cx7="http://schemas.microsoft.com/office/drawing/2016/5/13/chartex" xmlns:cx8="http://schemas.microsoft.com/office/drawing/2016/5/14/chartex" xmlns:mc="http://schemas.openxmlformats.org/markup-compatibility/2006" xmlns:aink="http://schemas.microsoft.com/office/drawing/2016/ink" xmlns:am3d="http://schemas.microsoft.com/office/drawing/2017/model3d" xmlns:o="urn:schemas-microsoft-com:office:office" xmlns:oel="http://schemas.microsoft.com/office/2019/extlst" xmlns:r="http://schemas.openxmlformats.org/officeDocument/2006/relationships" xmlns:m="http://schemas.openxmlformats.org/officeDocument/2006/math" xmlns:v="urn:schemas-microsoft-com:vml" xmlns:wp14="http://schemas.microsoft.com/office/word/2010/wordprocessingDrawing" xmlns:wp="http://schemas.openxmlformats.org/drawingml/2006/wordprocessingDrawing" xmlns:w10="urn:schemas-microsoft-com:office:word" xmlns:w="http://schemas.openxmlformats.org/wordprocessingml/2006/main" xmlns:w14="http://schemas.microsoft.com/office/word/2010/wordml" xmlns:w15="http://schemas.microsoft.com/office/word/2012/wordml" xmlns:w16cex="http://schemas.microsoft.com/office/word/2018/wordml/cex" xmlns:w16cid="http://schemas.microsoft.com/office/word/2016/wordml/cid" xmlns:w16="http://schemas.microsoft.com/office/word/2018/wordml" xmlns:w16du="http://schemas.microsoft.com/office/word/2023/wordml/word16du" xmlns:w16sdtdh="http://schemas.microsoft.com/office/word/2020/wordml/sdtdatahash" xmlns:w16se="http://schemas.microsoft.com/office/word/2015/wordml/symex" xmlns:wpg="http://schemas.microsoft.com/office/word/2010/wordprocessingGroup" xmlns:wpi="http://schemas.microsoft.com/office/word/2010/wordprocessingInk" xmlns:wne="http://schemas.microsoft.com/office/word/2006/wordml" xmlns:wps="http://schemas.microsoft.com/office/word/2010/wordprocessingShape" mc:Ignorable="w14 w15 w16se w16cid w16 w16cex w16sdtdh wp14">
   <w:abstractNum w:abstractNumId="0" w15:restartNumberingAfterBreak="0">
     <w:nsid w:val="009D2C7E"/>
     <w:multiLevelType w:val="hybridMultilevel"/>
@@ -15214,7 +16491,7 @@
         <w:rFonts w:ascii="Symbol" w:hAnsi="Symbol" w:hint="default"/>
       </w:rPr>
     </w:lvl>
-    <w:lvl w:ilvl="1" w:tplc="04020003" w:tentative="1">
+    <w:lvl w:ilvl="1" w:tplc="04020003">
       <w:start w:val="1"/>
       <w:numFmt w:val="bullet"/>
       <w:lvlText w:val="o"/>
@@ -16225,181 +17502,9 @@
     </w:lvl>
   </w:abstractNum>
   <w:abstractNum w:abstractNumId="11" w15:restartNumberingAfterBreak="0">
-    <w:nsid w:val="612351B2"/>
+    <w:nsid w:val="5C752B9F"/>
     <w:multiLevelType w:val="hybridMultilevel"/>
-    <w:tmpl w:val="991E97C2"/>
-    <w:lvl w:ilvl="0" w:tplc="0409000F">
-      <w:start w:val="1"/>
-      <w:numFmt w:val="decimal"/>
-      <w:lvlText w:val="%1."/>
-      <w:lvlJc w:val="left"/>
-      <w:pPr>
-        <w:ind w:left="720" w:hanging="360"/>
-      </w:pPr>
-    </w:lvl>
-    <w:lvl w:ilvl="1" w:tplc="04090019" w:tentative="1">
-      <w:start w:val="1"/>
-      <w:numFmt w:val="lowerLetter"/>
-      <w:lvlText w:val="%2."/>
-      <w:lvlJc w:val="left"/>
-      <w:pPr>
-        <w:ind w:left="1440" w:hanging="360"/>
-      </w:pPr>
-    </w:lvl>
-    <w:lvl w:ilvl="2" w:tplc="0409001B" w:tentative="1">
-      <w:start w:val="1"/>
-      <w:numFmt w:val="lowerRoman"/>
-      <w:lvlText w:val="%3."/>
-      <w:lvlJc w:val="right"/>
-      <w:pPr>
-        <w:ind w:left="2160" w:hanging="180"/>
-      </w:pPr>
-    </w:lvl>
-    <w:lvl w:ilvl="3" w:tplc="0409000F" w:tentative="1">
-      <w:start w:val="1"/>
-      <w:numFmt w:val="decimal"/>
-      <w:lvlText w:val="%4."/>
-      <w:lvlJc w:val="left"/>
-      <w:pPr>
-        <w:ind w:left="2880" w:hanging="360"/>
-      </w:pPr>
-    </w:lvl>
-    <w:lvl w:ilvl="4" w:tplc="04090019" w:tentative="1">
-      <w:start w:val="1"/>
-      <w:numFmt w:val="lowerLetter"/>
-      <w:lvlText w:val="%5."/>
-      <w:lvlJc w:val="left"/>
-      <w:pPr>
-        <w:ind w:left="3600" w:hanging="360"/>
-      </w:pPr>
-    </w:lvl>
-    <w:lvl w:ilvl="5" w:tplc="0409001B" w:tentative="1">
-      <w:start w:val="1"/>
-      <w:numFmt w:val="lowerRoman"/>
-      <w:lvlText w:val="%6."/>
-      <w:lvlJc w:val="right"/>
-      <w:pPr>
-        <w:ind w:left="4320" w:hanging="180"/>
-      </w:pPr>
-    </w:lvl>
-    <w:lvl w:ilvl="6" w:tplc="0409000F" w:tentative="1">
-      <w:start w:val="1"/>
-      <w:numFmt w:val="decimal"/>
-      <w:lvlText w:val="%7."/>
-      <w:lvlJc w:val="left"/>
-      <w:pPr>
-        <w:ind w:left="5040" w:hanging="360"/>
-      </w:pPr>
-    </w:lvl>
-    <w:lvl w:ilvl="7" w:tplc="04090019" w:tentative="1">
-      <w:start w:val="1"/>
-      <w:numFmt w:val="lowerLetter"/>
-      <w:lvlText w:val="%8."/>
-      <w:lvlJc w:val="left"/>
-      <w:pPr>
-        <w:ind w:left="5760" w:hanging="360"/>
-      </w:pPr>
-    </w:lvl>
-    <w:lvl w:ilvl="8" w:tplc="0409001B" w:tentative="1">
-      <w:start w:val="1"/>
-      <w:numFmt w:val="lowerRoman"/>
-      <w:lvlText w:val="%9."/>
-      <w:lvlJc w:val="right"/>
-      <w:pPr>
-        <w:ind w:left="6480" w:hanging="180"/>
-      </w:pPr>
-    </w:lvl>
-  </w:abstractNum>
-  <w:abstractNum w:abstractNumId="12" w15:restartNumberingAfterBreak="0">
-    <w:nsid w:val="754658BE"/>
-    <w:multiLevelType w:val="hybridMultilevel"/>
-    <w:tmpl w:val="991E97C2"/>
-    <w:lvl w:ilvl="0" w:tplc="0409000F">
-      <w:start w:val="1"/>
-      <w:numFmt w:val="decimal"/>
-      <w:lvlText w:val="%1."/>
-      <w:lvlJc w:val="left"/>
-      <w:pPr>
-        <w:ind w:left="720" w:hanging="360"/>
-      </w:pPr>
-    </w:lvl>
-    <w:lvl w:ilvl="1" w:tplc="04090019" w:tentative="1">
-      <w:start w:val="1"/>
-      <w:numFmt w:val="lowerLetter"/>
-      <w:lvlText w:val="%2."/>
-      <w:lvlJc w:val="left"/>
-      <w:pPr>
-        <w:ind w:left="1440" w:hanging="360"/>
-      </w:pPr>
-    </w:lvl>
-    <w:lvl w:ilvl="2" w:tplc="0409001B" w:tentative="1">
-      <w:start w:val="1"/>
-      <w:numFmt w:val="lowerRoman"/>
-      <w:lvlText w:val="%3."/>
-      <w:lvlJc w:val="right"/>
-      <w:pPr>
-        <w:ind w:left="2160" w:hanging="180"/>
-      </w:pPr>
-    </w:lvl>
-    <w:lvl w:ilvl="3" w:tplc="0409000F" w:tentative="1">
-      <w:start w:val="1"/>
-      <w:numFmt w:val="decimal"/>
-      <w:lvlText w:val="%4."/>
-      <w:lvlJc w:val="left"/>
-      <w:pPr>
-        <w:ind w:left="2880" w:hanging="360"/>
-      </w:pPr>
-    </w:lvl>
-    <w:lvl w:ilvl="4" w:tplc="04090019" w:tentative="1">
-      <w:start w:val="1"/>
-      <w:numFmt w:val="lowerLetter"/>
-      <w:lvlText w:val="%5."/>
-      <w:lvlJc w:val="left"/>
-      <w:pPr>
-        <w:ind w:left="3600" w:hanging="360"/>
-      </w:pPr>
-    </w:lvl>
-    <w:lvl w:ilvl="5" w:tplc="0409001B" w:tentative="1">
-      <w:start w:val="1"/>
-      <w:numFmt w:val="lowerRoman"/>
-      <w:lvlText w:val="%6."/>
-      <w:lvlJc w:val="right"/>
-      <w:pPr>
-        <w:ind w:left="4320" w:hanging="180"/>
-      </w:pPr>
-    </w:lvl>
-    <w:lvl w:ilvl="6" w:tplc="0409000F" w:tentative="1">
-      <w:start w:val="1"/>
-      <w:numFmt w:val="decimal"/>
-      <w:lvlText w:val="%7."/>
-      <w:lvlJc w:val="left"/>
-      <w:pPr>
-        <w:ind w:left="5040" w:hanging="360"/>
-      </w:pPr>
-    </w:lvl>
-    <w:lvl w:ilvl="7" w:tplc="04090019" w:tentative="1">
-      <w:start w:val="1"/>
-      <w:numFmt w:val="lowerLetter"/>
-      <w:lvlText w:val="%8."/>
-      <w:lvlJc w:val="left"/>
-      <w:pPr>
-        <w:ind w:left="5760" w:hanging="360"/>
-      </w:pPr>
-    </w:lvl>
-    <w:lvl w:ilvl="8" w:tplc="0409001B" w:tentative="1">
-      <w:start w:val="1"/>
-      <w:numFmt w:val="lowerRoman"/>
-      <w:lvlText w:val="%9."/>
-      <w:lvlJc w:val="right"/>
-      <w:pPr>
-        <w:ind w:left="6480" w:hanging="180"/>
-      </w:pPr>
-    </w:lvl>
-  </w:abstractNum>
-  <w:abstractNum w:abstractNumId="13" w15:restartNumberingAfterBreak="0">
-    <w:nsid w:val="75A9176C"/>
-    <w:multiLevelType w:val="hybridMultilevel"/>
-    <w:tmpl w:val="AAC837B2"/>
+    <w:tmpl w:val="EC0C3492"/>
     <w:lvl w:ilvl="0" w:tplc="0809000F">
       <w:start w:val="1"/>
       <w:numFmt w:val="decimal"/>
@@ -16485,10 +17590,182 @@
       </w:pPr>
     </w:lvl>
   </w:abstractNum>
+  <w:abstractNum w:abstractNumId="12" w15:restartNumberingAfterBreak="0">
+    <w:nsid w:val="612351B2"/>
+    <w:multiLevelType w:val="hybridMultilevel"/>
+    <w:tmpl w:val="991E97C2"/>
+    <w:lvl w:ilvl="0" w:tplc="0409000F">
+      <w:start w:val="1"/>
+      <w:numFmt w:val="decimal"/>
+      <w:lvlText w:val="%1."/>
+      <w:lvlJc w:val="left"/>
+      <w:pPr>
+        <w:ind w:left="720" w:hanging="360"/>
+      </w:pPr>
+    </w:lvl>
+    <w:lvl w:ilvl="1" w:tplc="04090019" w:tentative="1">
+      <w:start w:val="1"/>
+      <w:numFmt w:val="lowerLetter"/>
+      <w:lvlText w:val="%2."/>
+      <w:lvlJc w:val="left"/>
+      <w:pPr>
+        <w:ind w:left="1440" w:hanging="360"/>
+      </w:pPr>
+    </w:lvl>
+    <w:lvl w:ilvl="2" w:tplc="0409001B" w:tentative="1">
+      <w:start w:val="1"/>
+      <w:numFmt w:val="lowerRoman"/>
+      <w:lvlText w:val="%3."/>
+      <w:lvlJc w:val="right"/>
+      <w:pPr>
+        <w:ind w:left="2160" w:hanging="180"/>
+      </w:pPr>
+    </w:lvl>
+    <w:lvl w:ilvl="3" w:tplc="0409000F" w:tentative="1">
+      <w:start w:val="1"/>
+      <w:numFmt w:val="decimal"/>
+      <w:lvlText w:val="%4."/>
+      <w:lvlJc w:val="left"/>
+      <w:pPr>
+        <w:ind w:left="2880" w:hanging="360"/>
+      </w:pPr>
+    </w:lvl>
+    <w:lvl w:ilvl="4" w:tplc="04090019" w:tentative="1">
+      <w:start w:val="1"/>
+      <w:numFmt w:val="lowerLetter"/>
+      <w:lvlText w:val="%5."/>
+      <w:lvlJc w:val="left"/>
+      <w:pPr>
+        <w:ind w:left="3600" w:hanging="360"/>
+      </w:pPr>
+    </w:lvl>
+    <w:lvl w:ilvl="5" w:tplc="0409001B" w:tentative="1">
+      <w:start w:val="1"/>
+      <w:numFmt w:val="lowerRoman"/>
+      <w:lvlText w:val="%6."/>
+      <w:lvlJc w:val="right"/>
+      <w:pPr>
+        <w:ind w:left="4320" w:hanging="180"/>
+      </w:pPr>
+    </w:lvl>
+    <w:lvl w:ilvl="6" w:tplc="0409000F" w:tentative="1">
+      <w:start w:val="1"/>
+      <w:numFmt w:val="decimal"/>
+      <w:lvlText w:val="%7."/>
+      <w:lvlJc w:val="left"/>
+      <w:pPr>
+        <w:ind w:left="5040" w:hanging="360"/>
+      </w:pPr>
+    </w:lvl>
+    <w:lvl w:ilvl="7" w:tplc="04090019" w:tentative="1">
+      <w:start w:val="1"/>
+      <w:numFmt w:val="lowerLetter"/>
+      <w:lvlText w:val="%8."/>
+      <w:lvlJc w:val="left"/>
+      <w:pPr>
+        <w:ind w:left="5760" w:hanging="360"/>
+      </w:pPr>
+    </w:lvl>
+    <w:lvl w:ilvl="8" w:tplc="0409001B" w:tentative="1">
+      <w:start w:val="1"/>
+      <w:numFmt w:val="lowerRoman"/>
+      <w:lvlText w:val="%9."/>
+      <w:lvlJc w:val="right"/>
+      <w:pPr>
+        <w:ind w:left="6480" w:hanging="180"/>
+      </w:pPr>
+    </w:lvl>
+  </w:abstractNum>
+  <w:abstractNum w:abstractNumId="13" w15:restartNumberingAfterBreak="0">
+    <w:nsid w:val="754658BE"/>
+    <w:multiLevelType w:val="hybridMultilevel"/>
+    <w:tmpl w:val="991E97C2"/>
+    <w:lvl w:ilvl="0" w:tplc="0409000F">
+      <w:start w:val="1"/>
+      <w:numFmt w:val="decimal"/>
+      <w:lvlText w:val="%1."/>
+      <w:lvlJc w:val="left"/>
+      <w:pPr>
+        <w:ind w:left="720" w:hanging="360"/>
+      </w:pPr>
+    </w:lvl>
+    <w:lvl w:ilvl="1" w:tplc="04090019" w:tentative="1">
+      <w:start w:val="1"/>
+      <w:numFmt w:val="lowerLetter"/>
+      <w:lvlText w:val="%2."/>
+      <w:lvlJc w:val="left"/>
+      <w:pPr>
+        <w:ind w:left="1440" w:hanging="360"/>
+      </w:pPr>
+    </w:lvl>
+    <w:lvl w:ilvl="2" w:tplc="0409001B" w:tentative="1">
+      <w:start w:val="1"/>
+      <w:numFmt w:val="lowerRoman"/>
+      <w:lvlText w:val="%3."/>
+      <w:lvlJc w:val="right"/>
+      <w:pPr>
+        <w:ind w:left="2160" w:hanging="180"/>
+      </w:pPr>
+    </w:lvl>
+    <w:lvl w:ilvl="3" w:tplc="0409000F" w:tentative="1">
+      <w:start w:val="1"/>
+      <w:numFmt w:val="decimal"/>
+      <w:lvlText w:val="%4."/>
+      <w:lvlJc w:val="left"/>
+      <w:pPr>
+        <w:ind w:left="2880" w:hanging="360"/>
+      </w:pPr>
+    </w:lvl>
+    <w:lvl w:ilvl="4" w:tplc="04090019" w:tentative="1">
+      <w:start w:val="1"/>
+      <w:numFmt w:val="lowerLetter"/>
+      <w:lvlText w:val="%5."/>
+      <w:lvlJc w:val="left"/>
+      <w:pPr>
+        <w:ind w:left="3600" w:hanging="360"/>
+      </w:pPr>
+    </w:lvl>
+    <w:lvl w:ilvl="5" w:tplc="0409001B" w:tentative="1">
+      <w:start w:val="1"/>
+      <w:numFmt w:val="lowerRoman"/>
+      <w:lvlText w:val="%6."/>
+      <w:lvlJc w:val="right"/>
+      <w:pPr>
+        <w:ind w:left="4320" w:hanging="180"/>
+      </w:pPr>
+    </w:lvl>
+    <w:lvl w:ilvl="6" w:tplc="0409000F" w:tentative="1">
+      <w:start w:val="1"/>
+      <w:numFmt w:val="decimal"/>
+      <w:lvlText w:val="%7."/>
+      <w:lvlJc w:val="left"/>
+      <w:pPr>
+        <w:ind w:left="5040" w:hanging="360"/>
+      </w:pPr>
+    </w:lvl>
+    <w:lvl w:ilvl="7" w:tplc="04090019" w:tentative="1">
+      <w:start w:val="1"/>
+      <w:numFmt w:val="lowerLetter"/>
+      <w:lvlText w:val="%8."/>
+      <w:lvlJc w:val="left"/>
+      <w:pPr>
+        <w:ind w:left="5760" w:hanging="360"/>
+      </w:pPr>
+    </w:lvl>
+    <w:lvl w:ilvl="8" w:tplc="0409001B" w:tentative="1">
+      <w:start w:val="1"/>
+      <w:numFmt w:val="lowerRoman"/>
+      <w:lvlText w:val="%9."/>
+      <w:lvlJc w:val="right"/>
+      <w:pPr>
+        <w:ind w:left="6480" w:hanging="180"/>
+      </w:pPr>
+    </w:lvl>
+  </w:abstractNum>
   <w:abstractNum w:abstractNumId="14" w15:restartNumberingAfterBreak="0">
-    <w:nsid w:val="76CA056E"/>
+    <w:nsid w:val="75A9176C"/>
     <w:multiLevelType w:val="hybridMultilevel"/>
-    <w:tmpl w:val="B5EA77BE"/>
+    <w:tmpl w:val="AAC837B2"/>
     <w:lvl w:ilvl="0" w:tplc="0809000F">
       <w:start w:val="1"/>
       <w:numFmt w:val="decimal"/>
@@ -16575,6 +17852,95 @@
     </w:lvl>
   </w:abstractNum>
   <w:abstractNum w:abstractNumId="15" w15:restartNumberingAfterBreak="0">
+    <w:nsid w:val="76CA056E"/>
+    <w:multiLevelType w:val="hybridMultilevel"/>
+    <w:tmpl w:val="B5EA77BE"/>
+    <w:lvl w:ilvl="0" w:tplc="0809000F">
+      <w:start w:val="1"/>
+      <w:numFmt w:val="decimal"/>
+      <w:lvlText w:val="%1."/>
+      <w:lvlJc w:val="left"/>
+      <w:pPr>
+        <w:ind w:left="720" w:hanging="360"/>
+      </w:pPr>
+      <w:rPr>
+        <w:rFonts w:hint="default"/>
+      </w:rPr>
+    </w:lvl>
+    <w:lvl w:ilvl="1" w:tplc="08090019" w:tentative="1">
+      <w:start w:val="1"/>
+      <w:numFmt w:val="lowerLetter"/>
+      <w:lvlText w:val="%2."/>
+      <w:lvlJc w:val="left"/>
+      <w:pPr>
+        <w:ind w:left="1440" w:hanging="360"/>
+      </w:pPr>
+    </w:lvl>
+    <w:lvl w:ilvl="2" w:tplc="0809001B" w:tentative="1">
+      <w:start w:val="1"/>
+      <w:numFmt w:val="lowerRoman"/>
+      <w:lvlText w:val="%3."/>
+      <w:lvlJc w:val="right"/>
+      <w:pPr>
+        <w:ind w:left="2160" w:hanging="180"/>
+      </w:pPr>
+    </w:lvl>
+    <w:lvl w:ilvl="3" w:tplc="0809000F" w:tentative="1">
+      <w:start w:val="1"/>
+      <w:numFmt w:val="decimal"/>
+      <w:lvlText w:val="%4."/>
+      <w:lvlJc w:val="left"/>
+      <w:pPr>
+        <w:ind w:left="2880" w:hanging="360"/>
+      </w:pPr>
+    </w:lvl>
+    <w:lvl w:ilvl="4" w:tplc="08090019" w:tentative="1">
+      <w:start w:val="1"/>
+      <w:numFmt w:val="lowerLetter"/>
+      <w:lvlText w:val="%5."/>
+      <w:lvlJc w:val="left"/>
+      <w:pPr>
+        <w:ind w:left="3600" w:hanging="360"/>
+      </w:pPr>
+    </w:lvl>
+    <w:lvl w:ilvl="5" w:tplc="0809001B" w:tentative="1">
+      <w:start w:val="1"/>
+      <w:numFmt w:val="lowerRoman"/>
+      <w:lvlText w:val="%6."/>
+      <w:lvlJc w:val="right"/>
+      <w:pPr>
+        <w:ind w:left="4320" w:hanging="180"/>
+      </w:pPr>
+    </w:lvl>
+    <w:lvl w:ilvl="6" w:tplc="0809000F" w:tentative="1">
+      <w:start w:val="1"/>
+      <w:numFmt w:val="decimal"/>
+      <w:lvlText w:val="%7."/>
+      <w:lvlJc w:val="left"/>
+      <w:pPr>
+        <w:ind w:left="5040" w:hanging="360"/>
+      </w:pPr>
+    </w:lvl>
+    <w:lvl w:ilvl="7" w:tplc="08090019" w:tentative="1">
+      <w:start w:val="1"/>
+      <w:numFmt w:val="lowerLetter"/>
+      <w:lvlText w:val="%8."/>
+      <w:lvlJc w:val="left"/>
+      <w:pPr>
+        <w:ind w:left="5760" w:hanging="360"/>
+      </w:pPr>
+    </w:lvl>
+    <w:lvl w:ilvl="8" w:tplc="0809001B" w:tentative="1">
+      <w:start w:val="1"/>
+      <w:numFmt w:val="lowerRoman"/>
+      <w:lvlText w:val="%9."/>
+      <w:lvlJc w:val="right"/>
+      <w:pPr>
+        <w:ind w:left="6480" w:hanging="180"/>
+      </w:pPr>
+    </w:lvl>
+  </w:abstractNum>
+  <w:abstractNum w:abstractNumId="16" w15:restartNumberingAfterBreak="0">
     <w:nsid w:val="7BFC3C47"/>
     <w:multiLevelType w:val="hybridMultilevel"/>
     <w:tmpl w:val="3F10B1D0"/>
@@ -16688,19 +18054,19 @@
     <w:abstractNumId w:val="8"/>
   </w:num>
   <w:num w:numId="9" w16cid:durableId="1601838729">
+    <w:abstractNumId w:val="15"/>
+  </w:num>
+  <w:num w:numId="10" w16cid:durableId="862062089">
     <w:abstractNumId w:val="14"/>
   </w:num>
-  <w:num w:numId="10" w16cid:durableId="862062089">
-    <w:abstractNumId w:val="13"/>
-  </w:num>
   <w:num w:numId="11" w16cid:durableId="1450202808">
-    <w:abstractNumId w:val="15"/>
+    <w:abstractNumId w:val="16"/>
   </w:num>
   <w:num w:numId="12" w16cid:durableId="1422218681">
     <w:abstractNumId w:val="1"/>
   </w:num>
   <w:num w:numId="13" w16cid:durableId="26804628">
-    <w:abstractNumId w:val="12"/>
+    <w:abstractNumId w:val="13"/>
   </w:num>
   <w:num w:numId="14" w16cid:durableId="1978681387">
     <w:abstractNumId w:val="9"/>
@@ -16709,6 +18075,9 @@
     <w:abstractNumId w:val="5"/>
   </w:num>
   <w:num w:numId="16" w16cid:durableId="638800898">
+    <w:abstractNumId w:val="12"/>
+  </w:num>
+  <w:num w:numId="17" w16cid:durableId="623198128">
     <w:abstractNumId w:val="11"/>
   </w:num>
   <w:numIdMacAtCleanup w:val="16"/>
@@ -17173,7 +18542,7 @@
     <w:uiPriority w:val="9"/>
     <w:unhideWhenUsed/>
     <w:qFormat/>
-    <w:rsid w:val="002267A3"/>
+    <w:rsid w:val="00633AD4"/>
     <w:pPr>
       <w:keepNext/>
       <w:keepLines/>
@@ -17187,6 +18556,7 @@
       <w:color w:val="8F400B"/>
       <w:sz w:val="32"/>
       <w:szCs w:val="32"/>
+      <w:lang w:val="bg-BG"/>
     </w:rPr>
   </w:style>
   <w:style w:type="paragraph" w:styleId="Heading4">
@@ -17406,13 +18776,14 @@
     <w:basedOn w:val="DefaultParagraphFont"/>
     <w:link w:val="Heading3"/>
     <w:uiPriority w:val="9"/>
-    <w:rsid w:val="002267A3"/>
+    <w:rsid w:val="00633AD4"/>
     <w:rPr>
       <w:rFonts w:eastAsiaTheme="majorEastAsia" w:cstheme="majorBidi"/>
       <w:b/>
       <w:color w:val="8F400B"/>
       <w:sz w:val="32"/>
       <w:szCs w:val="32"/>
+      <w:lang w:val="bg-BG"/>
     </w:rPr>
   </w:style>
   <w:style w:type="character" w:customStyle="1" w:styleId="Heading4Char">

</xml_diff>